<commit_message>
cập nhật tên tôi
</commit_message>
<xml_diff>
--- a/BaiBaoCaoNhom Lần 2.docx
+++ b/BaiBaoCaoNhom Lần 2.docx
@@ -1,6 +1,6 @@
 
 <file path=word/document.xml><?xml version="1.0" encoding="utf-8"?>
-<w:document xmlns:wpc="http://schemas.microsoft.com/office/word/2010/wordprocessingCanvas" xmlns:cx="http://schemas.microsoft.com/office/drawing/2014/chartex" xmlns:cx1="http://schemas.microsoft.com/office/drawing/2015/9/8/chartex" xmlns:cx2="http://schemas.microsoft.com/office/drawing/2015/10/21/chartex" xmlns:cx3="http://schemas.microsoft.com/office/drawing/2016/5/9/chartex" xmlns:cx4="http://schemas.microsoft.com/office/drawing/2016/5/10/chartex" xmlns:cx5="http://schemas.microsoft.com/office/drawing/2016/5/11/chartex" xmlns:cx6="http://schemas.microsoft.com/office/drawing/2016/5/12/chartex" xmlns:cx7="http://schemas.microsoft.com/office/drawing/2016/5/13/chartex" xmlns:cx8="http://schemas.microsoft.com/office/drawing/2016/5/14/chartex" xmlns:mc="http://schemas.openxmlformats.org/markup-compatibility/2006" xmlns:aink="http://schemas.microsoft.com/office/drawing/2016/ink" xmlns:am3d="http://schemas.microsoft.com/office/drawing/2017/model3d" xmlns:o="urn:schemas-microsoft-com:office:office" xmlns:oel="http://schemas.microsoft.com/office/2019/extlst" xmlns:r="http://schemas.openxmlformats.org/officeDocument/2006/relationships" xmlns:m="http://schemas.openxmlformats.org/officeDocument/2006/math" xmlns:v="urn:schemas-microsoft-com:vml" xmlns:wp14="http://schemas.microsoft.com/office/word/2010/wordprocessingDrawing" xmlns:wp="http://schemas.openxmlformats.org/drawingml/2006/wordprocessingDrawing" xmlns:w10="urn:schemas-microsoft-com:office:word" xmlns:w="http://schemas.openxmlformats.org/wordprocessingml/2006/main" xmlns:w14="http://schemas.microsoft.com/office/word/2010/wordml" xmlns:w15="http://schemas.microsoft.com/office/word/2012/wordml" xmlns:w16cex="http://schemas.microsoft.com/office/word/2018/wordml/cex" xmlns:w16cid="http://schemas.microsoft.com/office/word/2016/wordml/cid" xmlns:w16="http://schemas.microsoft.com/office/word/2018/wordml" xmlns:w16sdtdh="http://schemas.microsoft.com/office/word/2020/wordml/sdtdatahash" xmlns:w16se="http://schemas.microsoft.com/office/word/2015/wordml/symex" xmlns:wpg="http://schemas.microsoft.com/office/word/2010/wordprocessingGroup" xmlns:wpi="http://schemas.microsoft.com/office/word/2010/wordprocessingInk" xmlns:wne="http://schemas.microsoft.com/office/word/2006/wordml" xmlns:wps="http://schemas.microsoft.com/office/word/2010/wordprocessingShape" mc:Ignorable="w14 w15 w16se w16cid w16 w16cex w16sdtdh wp14">
+<w:document xmlns:wpc="http://schemas.microsoft.com/office/word/2010/wordprocessingCanvas" xmlns:cx="http://schemas.microsoft.com/office/drawing/2014/chartex" xmlns:mc="http://schemas.openxmlformats.org/markup-compatibility/2006" xmlns:o="urn:schemas-microsoft-com:office:office" xmlns:r="http://schemas.openxmlformats.org/officeDocument/2006/relationships" xmlns:m="http://schemas.openxmlformats.org/officeDocument/2006/math" xmlns:v="urn:schemas-microsoft-com:vml" xmlns:wp14="http://schemas.microsoft.com/office/word/2010/wordprocessingDrawing" xmlns:wp="http://schemas.openxmlformats.org/drawingml/2006/wordprocessingDrawing" xmlns:w10="urn:schemas-microsoft-com:office:word" xmlns:w="http://schemas.openxmlformats.org/wordprocessingml/2006/main" xmlns:w14="http://schemas.microsoft.com/office/word/2010/wordml" xmlns:w15="http://schemas.microsoft.com/office/word/2012/wordml" xmlns:w16se="http://schemas.microsoft.com/office/word/2015/wordml/symex" xmlns:wpg="http://schemas.microsoft.com/office/word/2010/wordprocessingGroup" xmlns:wpi="http://schemas.microsoft.com/office/word/2010/wordprocessingInk" xmlns:wne="http://schemas.microsoft.com/office/word/2006/wordml" xmlns:wps="http://schemas.microsoft.com/office/word/2010/wordprocessingShape" mc:Ignorable="w14 w15 w16se wp14">
   <w:body>
     <w:p>
       <w:pPr>
@@ -561,7 +561,7 @@
               </wp:anchor>
             </w:drawing>
           </mc:Choice>
-          <mc:Fallback>
+          <mc:Fallback xmlns:w16sdtdh="http://schemas.microsoft.com/office/word/2020/wordml/sdtdatahash" xmlns:w16="http://schemas.microsoft.com/office/word/2018/wordml" xmlns:w16cid="http://schemas.microsoft.com/office/word/2016/wordml/cid" xmlns:w16cex="http://schemas.microsoft.com/office/word/2018/wordml/cex" xmlns:oel="http://schemas.microsoft.com/office/2019/extlst" xmlns:am3d="http://schemas.microsoft.com/office/drawing/2017/model3d" xmlns:aink="http://schemas.microsoft.com/office/drawing/2016/ink" xmlns:cx8="http://schemas.microsoft.com/office/drawing/2016/5/14/chartex" xmlns:cx7="http://schemas.microsoft.com/office/drawing/2016/5/13/chartex" xmlns:cx6="http://schemas.microsoft.com/office/drawing/2016/5/12/chartex" xmlns:cx5="http://schemas.microsoft.com/office/drawing/2016/5/11/chartex" xmlns:cx4="http://schemas.microsoft.com/office/drawing/2016/5/10/chartex" xmlns:cx3="http://schemas.microsoft.com/office/drawing/2016/5/9/chartex" xmlns:cx2="http://schemas.microsoft.com/office/drawing/2015/10/21/chartex" xmlns:cx1="http://schemas.microsoft.com/office/drawing/2015/9/8/chartex">
             <w:pict>
               <v:rect w14:anchorId="77764FD3" id="Rectangle 4" o:spid="_x0000_s1026" style="position:absolute;margin-left:-6.1pt;margin-top:1.5pt;width:469.75pt;height:695.55pt;z-index:251659264;visibility:visible;mso-wrap-style:square;mso-width-percent:0;mso-height-percent:0;mso-wrap-distance-left:9pt;mso-wrap-distance-top:0;mso-wrap-distance-right:9pt;mso-wrap-distance-bottom:0;mso-position-horizontal:absolute;mso-position-horizontal-relative:margin;mso-position-vertical:absolute;mso-position-vertical-relative:text;mso-width-percent:0;mso-height-percent:0;mso-width-relative:page;mso-height-relative:page;v-text-anchor:top" o:gfxdata="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" strokecolor="#1c7ed6" strokeweight="4.5pt">
                 <v:stroke linestyle="thickThin"/>
@@ -670,7 +670,7 @@
                                     </pic:cNvPicPr>
                                   </pic:nvPicPr>
                                   <pic:blipFill>
-                                    <a:blip r:embed="rId8">
+                                    <a:blip r:embed="rId11">
                                       <a:extLst>
                                         <a:ext uri="{28A0092B-C50C-407E-A947-70E740481C1C}">
                                           <a14:useLocalDpi xmlns:a14="http://schemas.microsoft.com/office/drawing/2010/main" val="0"/>
@@ -828,7 +828,7 @@
                                     <pic:cNvPicPr/>
                                   </pic:nvPicPr>
                                   <pic:blipFill>
-                                    <a:blip r:embed="rId9">
+                                    <a:blip r:embed="rId12">
                                       <a:extLst>
                                         <a:ext uri="{28A0092B-C50C-407E-A947-70E740481C1C}">
                                           <a14:useLocalDpi xmlns:a14="http://schemas.microsoft.com/office/drawing/2010/main" val="0"/>
@@ -935,7 +935,7 @@
                                     </pic:cNvPicPr>
                                   </pic:nvPicPr>
                                   <pic:blipFill>
-                                    <a:blip r:embed="rId10">
+                                    <a:blip r:embed="rId13">
                                       <a:extLst>
                                         <a:ext uri="{28A0092B-C50C-407E-A947-70E740481C1C}">
                                           <a14:useLocalDpi xmlns:a14="http://schemas.microsoft.com/office/drawing/2010/main" val="0"/>
@@ -1078,7 +1078,7 @@
           <w:szCs w:val="26"/>
         </w:rPr>
         <w:sectPr>
-          <w:footerReference w:type="default" r:id="rId11"/>
+          <w:footerReference w:type="default" r:id="rId14"/>
           <w:pgSz w:w="11907" w:h="16840" w:code="9"/>
           <w:pgMar w:top="1418" w:right="1134" w:bottom="1134" w:left="1701" w:header="720" w:footer="720" w:gutter="0"/>
           <w:pgNumType w:start="1"/>
@@ -1537,6 +1537,61 @@
     </w:p>
     <w:p>
       <w:pPr>
+        <w:tabs>
+          <w:tab w:val="left" w:leader="dot" w:pos="4536"/>
+        </w:tabs>
+        <w:rPr>
+          <w:sz w:val="26"/>
+          <w:szCs w:val="26"/>
+        </w:rPr>
+      </w:pPr>
+      <w:r>
+        <w:rPr>
+          <w:sz w:val="26"/>
+          <w:szCs w:val="26"/>
+        </w:rPr>
+        <w:t>(11</w:t>
+      </w:r>
+      <w:r>
+        <w:rPr>
+          <w:sz w:val="26"/>
+          <w:szCs w:val="26"/>
+        </w:rPr>
+        <w:t>)</w:t>
+      </w:r>
+      <w:r>
+        <w:rPr>
+          <w:sz w:val="26"/>
+          <w:szCs w:val="26"/>
+        </w:rPr>
+        <w:t>Nguyễn Anh Quân</w:t>
+      </w:r>
+      <w:r>
+        <w:rPr>
+          <w:sz w:val="26"/>
+          <w:szCs w:val="26"/>
+        </w:rPr>
+        <w:t xml:space="preserve"> </w:t>
+      </w:r>
+      <w:r>
+        <w:rPr>
+          <w:sz w:val="26"/>
+          <w:szCs w:val="26"/>
+        </w:rPr>
+        <w:tab/>
+      </w:r>
+      <w:r>
+        <w:rPr>
+          <w:sz w:val="26"/>
+          <w:szCs w:val="26"/>
+        </w:rPr>
+        <w:t>60135188</w:t>
+      </w:r>
+      <w:bookmarkStart w:id="0" w:name="_GoBack"/>
+      <w:bookmarkEnd w:id="0"/>
+    </w:p>
+    <w:p>
+      <w:pPr>
         <w:rPr>
           <w:sz w:val="26"/>
           <w:szCs w:val="26"/>
@@ -1559,17 +1614,16 @@
           <w:szCs w:val="26"/>
         </w:rPr>
       </w:pPr>
-      <w:bookmarkStart w:id="0" w:name="_Toc148296019"/>
+      <w:bookmarkStart w:id="1" w:name="_Toc148296019"/>
       <w:r>
         <w:rPr>
           <w:rFonts w:cs="Times New Roman"/>
           <w:sz w:val="26"/>
           <w:szCs w:val="26"/>
         </w:rPr>
-        <w:lastRenderedPageBreak/>
         <w:t>KẾ HOẠCH THỰC HIỆN</w:t>
       </w:r>
-      <w:bookmarkEnd w:id="0"/>
+      <w:bookmarkEnd w:id="1"/>
     </w:p>
     <w:p>
       <w:pPr>
@@ -3484,7 +3538,7 @@
               </wp:anchor>
             </w:drawing>
           </mc:Choice>
-          <mc:Fallback>
+          <mc:Fallback xmlns:w16sdtdh="http://schemas.microsoft.com/office/word/2020/wordml/sdtdatahash" xmlns:w16="http://schemas.microsoft.com/office/word/2018/wordml" xmlns:w16cid="http://schemas.microsoft.com/office/word/2016/wordml/cid" xmlns:w16cex="http://schemas.microsoft.com/office/word/2018/wordml/cex" xmlns:oel="http://schemas.microsoft.com/office/2019/extlst" xmlns:am3d="http://schemas.microsoft.com/office/drawing/2017/model3d" xmlns:aink="http://schemas.microsoft.com/office/drawing/2016/ink" xmlns:cx8="http://schemas.microsoft.com/office/drawing/2016/5/14/chartex" xmlns:cx7="http://schemas.microsoft.com/office/drawing/2016/5/13/chartex" xmlns:cx6="http://schemas.microsoft.com/office/drawing/2016/5/12/chartex" xmlns:cx5="http://schemas.microsoft.com/office/drawing/2016/5/11/chartex" xmlns:cx4="http://schemas.microsoft.com/office/drawing/2016/5/10/chartex" xmlns:cx3="http://schemas.microsoft.com/office/drawing/2016/5/9/chartex" xmlns:cx2="http://schemas.microsoft.com/office/drawing/2015/10/21/chartex" xmlns:cx1="http://schemas.microsoft.com/office/drawing/2015/9/8/chartex">
             <w:pict>
               <v:rect w14:anchorId="4146D48C" id="Rectangle 3" o:spid="_x0000_s1026" style="position:absolute;margin-left:0;margin-top:.65pt;width:538.2pt;height:19.8pt;z-index:251698176;visibility:visible;mso-wrap-style:square;mso-width-percent:0;mso-height-percent:0;mso-wrap-distance-left:9pt;mso-wrap-distance-top:0;mso-wrap-distance-right:9pt;mso-wrap-distance-bottom:0;mso-position-horizontal:center;mso-position-horizontal-relative:margin;mso-position-vertical:absolute;mso-position-vertical-relative:text;mso-width-percent:0;mso-height-percent:0;mso-width-relative:margin;mso-height-relative:margin;v-text-anchor:middle" o:gfxdata="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" fillcolor="#d5dce4 [671]" strokecolor="white [3212]" strokeweight="1pt">
                 <w10:wrap anchorx="margin"/>
@@ -4188,7 +4242,6 @@
                 <w:sz w:val="26"/>
                 <w:szCs w:val="26"/>
               </w:rPr>
-              <w:lastRenderedPageBreak/>
               <w:t>Thành Trí (100%)</w:t>
             </w:r>
           </w:p>
@@ -5254,7 +5307,6 @@
                 <w:sz w:val="26"/>
                 <w:szCs w:val="26"/>
               </w:rPr>
-              <w:lastRenderedPageBreak/>
               <w:t>Đánh giá tổng thể báo cáo lần 1</w:t>
             </w:r>
           </w:p>
@@ -5275,7 +5327,6 @@
                 <w:sz w:val="26"/>
                 <w:szCs w:val="26"/>
               </w:rPr>
-              <w:lastRenderedPageBreak/>
               <w:t>Nguyễn Son</w:t>
             </w:r>
           </w:p>
@@ -5299,7 +5350,6 @@
                 <w:sz w:val="26"/>
                 <w:szCs w:val="26"/>
               </w:rPr>
-              <w:lastRenderedPageBreak/>
               <w:t>Cả Nhóm</w:t>
             </w:r>
           </w:p>
@@ -5320,7 +5370,6 @@
                 <w:sz w:val="26"/>
                 <w:szCs w:val="26"/>
               </w:rPr>
-              <w:lastRenderedPageBreak/>
               <w:t>15</w:t>
             </w:r>
             <w:r>
@@ -5393,7 +5442,6 @@
                 <w:sz w:val="26"/>
                 <w:szCs w:val="26"/>
               </w:rPr>
-              <w:lastRenderedPageBreak/>
               <w:t>15</w:t>
             </w:r>
             <w:r>
@@ -5505,14 +5553,13 @@
           <w:szCs w:val="26"/>
         </w:rPr>
       </w:pPr>
-      <w:bookmarkStart w:id="1" w:name="_Toc148296020"/>
+      <w:bookmarkStart w:id="2" w:name="_Toc148296020"/>
       <w:r>
         <w:rPr>
           <w:rFonts w:cs="Times New Roman"/>
           <w:sz w:val="26"/>
           <w:szCs w:val="26"/>
         </w:rPr>
-        <w:lastRenderedPageBreak/>
         <w:t>M</w:t>
       </w:r>
       <w:r>
@@ -5523,7 +5570,7 @@
         </w:rPr>
         <w:t>ỤC LỤC</w:t>
       </w:r>
-      <w:bookmarkEnd w:id="1"/>
+      <w:bookmarkEnd w:id="2"/>
     </w:p>
     <w:p>
       <w:pPr>
@@ -5718,23 +5765,7 @@
             <w:b w:val="0"/>
             <w:bCs w:val="0"/>
           </w:rPr>
-          <w:t>I TỔNG QU</w:t>
-        </w:r>
-        <w:r>
-          <w:rPr>
-            <w:rStyle w:val="Hyperlink"/>
-            <w:b w:val="0"/>
-            <w:bCs w:val="0"/>
-          </w:rPr>
-          <w:t>A</w:t>
-        </w:r>
-        <w:r>
-          <w:rPr>
-            <w:rStyle w:val="Hyperlink"/>
-            <w:b w:val="0"/>
-            <w:bCs w:val="0"/>
-          </w:rPr>
-          <w:t>N</w:t>
+          <w:t>I TỔNG QUAN</w:t>
         </w:r>
         <w:r>
           <w:rPr>
@@ -6743,33 +6774,7 @@
             <w:bdr w:val="none" w:sz="0" w:space="0" w:color="auto" w:frame="1"/>
             <w:lang w:eastAsia="vi-VN"/>
           </w:rPr>
-          <w:t>Ph</w:t>
-        </w:r>
-        <w:r>
-          <w:rPr>
-            <w:rStyle w:val="Hyperlink"/>
-            <w:rFonts w:eastAsia="Times New Roman"/>
-            <w:b w:val="0"/>
-            <w:bCs w:val="0"/>
-            <w:sz w:val="26"/>
-            <w:szCs w:val="26"/>
-            <w:bdr w:val="none" w:sz="0" w:space="0" w:color="auto" w:frame="1"/>
-            <w:lang w:eastAsia="vi-VN"/>
-          </w:rPr>
-          <w:t>ư</w:t>
-        </w:r>
-        <w:r>
-          <w:rPr>
-            <w:rStyle w:val="Hyperlink"/>
-            <w:rFonts w:eastAsia="Times New Roman"/>
-            <w:b w:val="0"/>
-            <w:bCs w:val="0"/>
-            <w:sz w:val="26"/>
-            <w:szCs w:val="26"/>
-            <w:bdr w:val="none" w:sz="0" w:space="0" w:color="auto" w:frame="1"/>
-            <w:lang w:eastAsia="vi-VN"/>
-          </w:rPr>
-          <w:t>ơng pháp truyền thống :</w:t>
+          <w:t>Phương pháp truyền thống :</w:t>
         </w:r>
         <w:r>
           <w:rPr>
@@ -7591,27 +7596,7 @@
             <w:sz w:val="26"/>
             <w:szCs w:val="26"/>
           </w:rPr>
-          <w:t>.4.2 Sơ đồ m</w:t>
-        </w:r>
-        <w:r>
-          <w:rPr>
-            <w:rStyle w:val="Hyperlink"/>
-            <w:b w:val="0"/>
-            <w:bCs w:val="0"/>
-            <w:sz w:val="26"/>
-            <w:szCs w:val="26"/>
-          </w:rPr>
-          <w:t>ứ</w:t>
-        </w:r>
-        <w:r>
-          <w:rPr>
-            <w:rStyle w:val="Hyperlink"/>
-            <w:b w:val="0"/>
-            <w:bCs w:val="0"/>
-            <w:sz w:val="26"/>
-            <w:szCs w:val="26"/>
-          </w:rPr>
-          <w:t>c 0</w:t>
+          <w:t>.4.2 Sơ đồ mức 0</w:t>
         </w:r>
         <w:r>
           <w:rPr>
@@ -7879,17 +7864,16 @@
           <w:szCs w:val="26"/>
         </w:rPr>
       </w:pPr>
-      <w:bookmarkStart w:id="2" w:name="_Toc148296021"/>
+      <w:bookmarkStart w:id="3" w:name="_Toc148296021"/>
       <w:r>
         <w:rPr>
           <w:rFonts w:cs="Times New Roman"/>
           <w:sz w:val="26"/>
           <w:szCs w:val="26"/>
         </w:rPr>
-        <w:lastRenderedPageBreak/>
         <w:t>I TỔNG QUAN</w:t>
       </w:r>
-      <w:bookmarkEnd w:id="2"/>
+      <w:bookmarkEnd w:id="3"/>
     </w:p>
     <w:p>
       <w:pPr>
@@ -7898,14 +7882,14 @@
           <w:rFonts w:cs="Times New Roman"/>
         </w:rPr>
       </w:pPr>
-      <w:bookmarkStart w:id="3" w:name="_Toc148296022"/>
+      <w:bookmarkStart w:id="4" w:name="_Toc148296022"/>
       <w:r>
         <w:rPr>
           <w:rFonts w:cs="Times New Roman"/>
         </w:rPr>
         <w:t>I.1 Giới thiệu về cửa hàng tiện lợi BB’s Mart</w:t>
       </w:r>
-      <w:bookmarkEnd w:id="3"/>
+      <w:bookmarkEnd w:id="4"/>
     </w:p>
     <w:p>
       <w:pPr>
@@ -7916,7 +7900,7 @@
           <w:szCs w:val="26"/>
         </w:rPr>
       </w:pPr>
-      <w:bookmarkStart w:id="4" w:name="_Toc148296023"/>
+      <w:bookmarkStart w:id="5" w:name="_Toc148296023"/>
       <w:r>
         <w:rPr>
           <w:rFonts w:cs="Times New Roman"/>
@@ -7927,7 +7911,7 @@
         </w:rPr>
         <w:t>I.1.1 Lịch sử hình thành</w:t>
       </w:r>
-      <w:bookmarkEnd w:id="4"/>
+      <w:bookmarkEnd w:id="5"/>
       <w:r>
         <w:rPr>
           <w:rFonts w:cs="Times New Roman"/>
@@ -8093,7 +8077,7 @@
               </wp:anchor>
             </w:drawing>
           </mc:Choice>
-          <mc:Fallback>
+          <mc:Fallback xmlns:w16sdtdh="http://schemas.microsoft.com/office/word/2020/wordml/sdtdatahash" xmlns:w16="http://schemas.microsoft.com/office/word/2018/wordml" xmlns:w16cid="http://schemas.microsoft.com/office/word/2016/wordml/cid" xmlns:w16cex="http://schemas.microsoft.com/office/word/2018/wordml/cex" xmlns:oel="http://schemas.microsoft.com/office/2019/extlst" xmlns:am3d="http://schemas.microsoft.com/office/drawing/2017/model3d" xmlns:aink="http://schemas.microsoft.com/office/drawing/2016/ink" xmlns:cx8="http://schemas.microsoft.com/office/drawing/2016/5/14/chartex" xmlns:cx7="http://schemas.microsoft.com/office/drawing/2016/5/13/chartex" xmlns:cx6="http://schemas.microsoft.com/office/drawing/2016/5/12/chartex" xmlns:cx5="http://schemas.microsoft.com/office/drawing/2016/5/11/chartex" xmlns:cx4="http://schemas.microsoft.com/office/drawing/2016/5/10/chartex" xmlns:cx3="http://schemas.microsoft.com/office/drawing/2016/5/9/chartex" xmlns:cx2="http://schemas.microsoft.com/office/drawing/2015/10/21/chartex" xmlns:cx1="http://schemas.microsoft.com/office/drawing/2015/9/8/chartex">
             <w:pict>
               <v:shapetype w14:anchorId="39C4FE13" id="_x0000_t202" coordsize="21600,21600" o:spt="202" path="m,l,21600r21600,l21600,xe">
                 <v:stroke joinstyle="miter"/>
@@ -8190,7 +8174,7 @@
                     <pic:cNvPicPr/>
                   </pic:nvPicPr>
                   <pic:blipFill>
-                    <a:blip r:embed="rId12" cstate="print">
+                    <a:blip r:embed="rId15" cstate="print">
                       <a:extLst>
                         <a:ext uri="{28A0092B-C50C-407E-A947-70E740481C1C}">
                           <a14:useLocalDpi xmlns:a14="http://schemas.microsoft.com/office/drawing/2010/main" val="0"/>
@@ -8693,7 +8677,7 @@
           <w:szCs w:val="26"/>
         </w:rPr>
       </w:pPr>
-      <w:bookmarkStart w:id="5" w:name="_Toc148296024"/>
+      <w:bookmarkStart w:id="6" w:name="_Toc148296024"/>
       <w:r>
         <w:rPr>
           <w:rFonts w:cs="Times New Roman"/>
@@ -8702,10 +8686,9 @@
           <w:sz w:val="26"/>
           <w:szCs w:val="26"/>
         </w:rPr>
-        <w:lastRenderedPageBreak/>
         <w:t>I.1.2 Tổ chức bộ máy hoạt động</w:t>
       </w:r>
-      <w:bookmarkEnd w:id="5"/>
+      <w:bookmarkEnd w:id="6"/>
       <w:r>
         <w:rPr>
           <w:rFonts w:cs="Times New Roman"/>
@@ -8824,7 +8807,7 @@
               </wp:anchor>
             </w:drawing>
           </mc:Choice>
-          <mc:Fallback>
+          <mc:Fallback xmlns:w16sdtdh="http://schemas.microsoft.com/office/word/2020/wordml/sdtdatahash" xmlns:w16="http://schemas.microsoft.com/office/word/2018/wordml" xmlns:w16cid="http://schemas.microsoft.com/office/word/2016/wordml/cid" xmlns:w16cex="http://schemas.microsoft.com/office/word/2018/wordml/cex" xmlns:oel="http://schemas.microsoft.com/office/2019/extlst" xmlns:am3d="http://schemas.microsoft.com/office/drawing/2017/model3d" xmlns:aink="http://schemas.microsoft.com/office/drawing/2016/ink" xmlns:cx8="http://schemas.microsoft.com/office/drawing/2016/5/14/chartex" xmlns:cx7="http://schemas.microsoft.com/office/drawing/2016/5/13/chartex" xmlns:cx6="http://schemas.microsoft.com/office/drawing/2016/5/12/chartex" xmlns:cx5="http://schemas.microsoft.com/office/drawing/2016/5/11/chartex" xmlns:cx4="http://schemas.microsoft.com/office/drawing/2016/5/10/chartex" xmlns:cx3="http://schemas.microsoft.com/office/drawing/2016/5/9/chartex" xmlns:cx2="http://schemas.microsoft.com/office/drawing/2015/10/21/chartex" xmlns:cx1="http://schemas.microsoft.com/office/drawing/2015/9/8/chartex">
             <w:pict>
               <v:line w14:anchorId="09DDF6FD" id="Straight Connector 12" o:spid="_x0000_s1026" style="position:absolute;z-index:251681792;visibility:visible;mso-wrap-style:square;mso-wrap-distance-left:9pt;mso-wrap-distance-top:0;mso-wrap-distance-right:9pt;mso-wrap-distance-bottom:0;mso-position-horizontal:absolute;mso-position-horizontal-relative:text;mso-position-vertical:absolute;mso-position-vertical-relative:text" from="449.25pt,35.25pt" to="449.25pt,49.45pt" o:gfxdata="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" strokecolor="#4472c4 [3204]" strokeweight=".5pt">
                 <v:stroke joinstyle="miter"/>
@@ -8889,7 +8872,7 @@
               </wp:anchor>
             </w:drawing>
           </mc:Choice>
-          <mc:Fallback>
+          <mc:Fallback xmlns:w16sdtdh="http://schemas.microsoft.com/office/word/2020/wordml/sdtdatahash" xmlns:w16="http://schemas.microsoft.com/office/word/2018/wordml" xmlns:w16cid="http://schemas.microsoft.com/office/word/2016/wordml/cid" xmlns:w16cex="http://schemas.microsoft.com/office/word/2018/wordml/cex" xmlns:oel="http://schemas.microsoft.com/office/2019/extlst" xmlns:am3d="http://schemas.microsoft.com/office/drawing/2017/model3d" xmlns:aink="http://schemas.microsoft.com/office/drawing/2016/ink" xmlns:cx8="http://schemas.microsoft.com/office/drawing/2016/5/14/chartex" xmlns:cx7="http://schemas.microsoft.com/office/drawing/2016/5/13/chartex" xmlns:cx6="http://schemas.microsoft.com/office/drawing/2016/5/12/chartex" xmlns:cx5="http://schemas.microsoft.com/office/drawing/2016/5/11/chartex" xmlns:cx4="http://schemas.microsoft.com/office/drawing/2016/5/10/chartex" xmlns:cx3="http://schemas.microsoft.com/office/drawing/2016/5/9/chartex" xmlns:cx2="http://schemas.microsoft.com/office/drawing/2015/10/21/chartex" xmlns:cx1="http://schemas.microsoft.com/office/drawing/2015/9/8/chartex">
             <w:pict>
               <v:line w14:anchorId="71E8897F" id="Straight Connector 11" o:spid="_x0000_s1026" style="position:absolute;z-index:251680768;visibility:visible;mso-wrap-style:square;mso-wrap-distance-left:9pt;mso-wrap-distance-top:0;mso-wrap-distance-right:9pt;mso-wrap-distance-bottom:0;mso-position-horizontal:absolute;mso-position-horizontal-relative:text;mso-position-vertical:absolute;mso-position-vertical-relative:text" from="346.3pt,35.25pt" to="346.3pt,48.45pt" o:gfxdata="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" strokecolor="#4472c4 [3204]" strokeweight=".5pt">
                 <v:stroke joinstyle="miter"/>
@@ -8954,7 +8937,7 @@
               </wp:anchor>
             </w:drawing>
           </mc:Choice>
-          <mc:Fallback>
+          <mc:Fallback xmlns:w16sdtdh="http://schemas.microsoft.com/office/word/2020/wordml/sdtdatahash" xmlns:w16="http://schemas.microsoft.com/office/word/2018/wordml" xmlns:w16cid="http://schemas.microsoft.com/office/word/2016/wordml/cid" xmlns:w16cex="http://schemas.microsoft.com/office/word/2018/wordml/cex" xmlns:oel="http://schemas.microsoft.com/office/2019/extlst" xmlns:am3d="http://schemas.microsoft.com/office/drawing/2017/model3d" xmlns:aink="http://schemas.microsoft.com/office/drawing/2016/ink" xmlns:cx8="http://schemas.microsoft.com/office/drawing/2016/5/14/chartex" xmlns:cx7="http://schemas.microsoft.com/office/drawing/2016/5/13/chartex" xmlns:cx6="http://schemas.microsoft.com/office/drawing/2016/5/12/chartex" xmlns:cx5="http://schemas.microsoft.com/office/drawing/2016/5/11/chartex" xmlns:cx4="http://schemas.microsoft.com/office/drawing/2016/5/10/chartex" xmlns:cx3="http://schemas.microsoft.com/office/drawing/2016/5/9/chartex" xmlns:cx2="http://schemas.microsoft.com/office/drawing/2015/10/21/chartex" xmlns:cx1="http://schemas.microsoft.com/office/drawing/2015/9/8/chartex">
             <w:pict>
               <v:line w14:anchorId="438A0265" id="Straight Connector 10" o:spid="_x0000_s1026" style="position:absolute;z-index:251679744;visibility:visible;mso-wrap-style:square;mso-wrap-distance-left:9pt;mso-wrap-distance-top:0;mso-wrap-distance-right:9pt;mso-wrap-distance-bottom:0;mso-position-horizontal:absolute;mso-position-horizontal-relative:text;mso-position-vertical:absolute;mso-position-vertical-relative:text" from="105.35pt,35.2pt" to="105.35pt,48.85pt" o:gfxdata="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" strokecolor="#4472c4 [3204]" strokeweight=".5pt">
                 <v:stroke joinstyle="miter"/>
@@ -9019,7 +9002,7 @@
               </wp:anchor>
             </w:drawing>
           </mc:Choice>
-          <mc:Fallback>
+          <mc:Fallback xmlns:w16sdtdh="http://schemas.microsoft.com/office/word/2020/wordml/sdtdatahash" xmlns:w16="http://schemas.microsoft.com/office/word/2018/wordml" xmlns:w16cid="http://schemas.microsoft.com/office/word/2016/wordml/cid" xmlns:w16cex="http://schemas.microsoft.com/office/word/2018/wordml/cex" xmlns:oel="http://schemas.microsoft.com/office/2019/extlst" xmlns:am3d="http://schemas.microsoft.com/office/drawing/2017/model3d" xmlns:aink="http://schemas.microsoft.com/office/drawing/2016/ink" xmlns:cx8="http://schemas.microsoft.com/office/drawing/2016/5/14/chartex" xmlns:cx7="http://schemas.microsoft.com/office/drawing/2016/5/13/chartex" xmlns:cx6="http://schemas.microsoft.com/office/drawing/2016/5/12/chartex" xmlns:cx5="http://schemas.microsoft.com/office/drawing/2016/5/11/chartex" xmlns:cx4="http://schemas.microsoft.com/office/drawing/2016/5/10/chartex" xmlns:cx3="http://schemas.microsoft.com/office/drawing/2016/5/9/chartex" xmlns:cx2="http://schemas.microsoft.com/office/drawing/2015/10/21/chartex" xmlns:cx1="http://schemas.microsoft.com/office/drawing/2015/9/8/chartex">
             <w:pict>
               <v:line w14:anchorId="141FF23D" id="Straight Connector 9" o:spid="_x0000_s1026" style="position:absolute;z-index:251678720;visibility:visible;mso-wrap-style:square;mso-wrap-distance-left:9pt;mso-wrap-distance-top:0;mso-wrap-distance-right:9pt;mso-wrap-distance-bottom:0;mso-position-horizontal:absolute;mso-position-horizontal-relative:text;mso-position-vertical:absolute;mso-position-vertical-relative:text" from="-14.95pt,34.6pt" to="-14.95pt,48.5pt" o:gfxdata="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" strokecolor="#4472c4 [3204]" strokeweight=".5pt">
                 <v:stroke joinstyle="miter"/>
@@ -9084,7 +9067,7 @@
               </wp:anchor>
             </w:drawing>
           </mc:Choice>
-          <mc:Fallback>
+          <mc:Fallback xmlns:w16sdtdh="http://schemas.microsoft.com/office/word/2020/wordml/sdtdatahash" xmlns:w16="http://schemas.microsoft.com/office/word/2018/wordml" xmlns:w16cid="http://schemas.microsoft.com/office/word/2016/wordml/cid" xmlns:w16cex="http://schemas.microsoft.com/office/word/2018/wordml/cex" xmlns:oel="http://schemas.microsoft.com/office/2019/extlst" xmlns:am3d="http://schemas.microsoft.com/office/drawing/2017/model3d" xmlns:aink="http://schemas.microsoft.com/office/drawing/2016/ink" xmlns:cx8="http://schemas.microsoft.com/office/drawing/2016/5/14/chartex" xmlns:cx7="http://schemas.microsoft.com/office/drawing/2016/5/13/chartex" xmlns:cx6="http://schemas.microsoft.com/office/drawing/2016/5/12/chartex" xmlns:cx5="http://schemas.microsoft.com/office/drawing/2016/5/11/chartex" xmlns:cx4="http://schemas.microsoft.com/office/drawing/2016/5/10/chartex" xmlns:cx3="http://schemas.microsoft.com/office/drawing/2016/5/9/chartex" xmlns:cx2="http://schemas.microsoft.com/office/drawing/2015/10/21/chartex" xmlns:cx1="http://schemas.microsoft.com/office/drawing/2015/9/8/chartex">
             <w:pict>
               <v:line w14:anchorId="6592383C" id="Straight Connector 8" o:spid="_x0000_s1026" style="position:absolute;z-index:251677696;visibility:visible;mso-wrap-style:square;mso-wrap-distance-left:9pt;mso-wrap-distance-top:0;mso-wrap-distance-right:9pt;mso-wrap-distance-bottom:0;mso-position-horizontal:absolute;mso-position-horizontal-relative:text;mso-position-vertical:absolute;mso-position-vertical-relative:text" from="-14.95pt,34.3pt" to="450.2pt,35.25pt" o:gfxdata="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" strokecolor="#4472c4 [3204]" strokeweight=".5pt">
                 <v:stroke joinstyle="miter"/>
@@ -9149,7 +9132,7 @@
               </wp:anchor>
             </w:drawing>
           </mc:Choice>
-          <mc:Fallback>
+          <mc:Fallback xmlns:w16sdtdh="http://schemas.microsoft.com/office/word/2020/wordml/sdtdatahash" xmlns:w16="http://schemas.microsoft.com/office/word/2018/wordml" xmlns:w16cid="http://schemas.microsoft.com/office/word/2016/wordml/cid" xmlns:w16cex="http://schemas.microsoft.com/office/word/2018/wordml/cex" xmlns:oel="http://schemas.microsoft.com/office/2019/extlst" xmlns:am3d="http://schemas.microsoft.com/office/drawing/2017/model3d" xmlns:aink="http://schemas.microsoft.com/office/drawing/2016/ink" xmlns:cx8="http://schemas.microsoft.com/office/drawing/2016/5/14/chartex" xmlns:cx7="http://schemas.microsoft.com/office/drawing/2016/5/13/chartex" xmlns:cx6="http://schemas.microsoft.com/office/drawing/2016/5/12/chartex" xmlns:cx5="http://schemas.microsoft.com/office/drawing/2016/5/11/chartex" xmlns:cx4="http://schemas.microsoft.com/office/drawing/2016/5/10/chartex" xmlns:cx3="http://schemas.microsoft.com/office/drawing/2016/5/9/chartex" xmlns:cx2="http://schemas.microsoft.com/office/drawing/2015/10/21/chartex" xmlns:cx1="http://schemas.microsoft.com/office/drawing/2015/9/8/chartex">
             <w:pict>
               <v:line w14:anchorId="4DE91DA0" id="Straight Connector 7" o:spid="_x0000_s1026" style="position:absolute;z-index:251676672;visibility:visible;mso-wrap-style:square;mso-wrap-distance-left:9pt;mso-wrap-distance-top:0;mso-wrap-distance-right:9pt;mso-wrap-distance-bottom:0;mso-position-horizontal:absolute;mso-position-horizontal-relative:text;mso-position-vertical:absolute;mso-position-vertical-relative:text" from="225.85pt,27.75pt" to="226.1pt,49.55pt" o:gfxdata="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" strokecolor="#4472c4 [3204]" strokeweight=".5pt">
                 <v:stroke joinstyle="miter"/>
@@ -9227,7 +9210,7 @@
               </wp:inline>
             </w:drawing>
           </mc:Choice>
-          <mc:Fallback>
+          <mc:Fallback xmlns:w16sdtdh="http://schemas.microsoft.com/office/word/2020/wordml/sdtdatahash" xmlns:w16="http://schemas.microsoft.com/office/word/2018/wordml" xmlns:w16cid="http://schemas.microsoft.com/office/word/2016/wordml/cid" xmlns:w16cex="http://schemas.microsoft.com/office/word/2018/wordml/cex" xmlns:oel="http://schemas.microsoft.com/office/2019/extlst" xmlns:am3d="http://schemas.microsoft.com/office/drawing/2017/model3d" xmlns:aink="http://schemas.microsoft.com/office/drawing/2016/ink" xmlns:cx8="http://schemas.microsoft.com/office/drawing/2016/5/14/chartex" xmlns:cx7="http://schemas.microsoft.com/office/drawing/2016/5/13/chartex" xmlns:cx6="http://schemas.microsoft.com/office/drawing/2016/5/12/chartex" xmlns:cx5="http://schemas.microsoft.com/office/drawing/2016/5/11/chartex" xmlns:cx4="http://schemas.microsoft.com/office/drawing/2016/5/10/chartex" xmlns:cx3="http://schemas.microsoft.com/office/drawing/2016/5/9/chartex" xmlns:cx2="http://schemas.microsoft.com/office/drawing/2015/10/21/chartex" xmlns:cx1="http://schemas.microsoft.com/office/drawing/2015/9/8/chartex">
             <w:pict>
               <v:shape w14:anchorId="65E8BDB3" id="Text Box 1" o:spid="_x0000_s1028" type="#_x0000_t202" style="width:2in;height:27pt;visibility:visible;mso-wrap-style:square;mso-left-percent:-10001;mso-top-percent:-10001;mso-position-horizontal:absolute;mso-position-horizontal-relative:char;mso-position-vertical:absolute;mso-position-vertical-relative:line;mso-left-percent:-10001;mso-top-percent:-10001;v-text-anchor:top" o:gfxdata="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" fillcolor="white [3201]" strokeweight=".5pt">
                 <v:textbox>
@@ -9324,7 +9307,7 @@
               </wp:anchor>
             </w:drawing>
           </mc:Choice>
-          <mc:Fallback>
+          <mc:Fallback xmlns:w16sdtdh="http://schemas.microsoft.com/office/word/2020/wordml/sdtdatahash" xmlns:w16="http://schemas.microsoft.com/office/word/2018/wordml" xmlns:w16cid="http://schemas.microsoft.com/office/word/2016/wordml/cid" xmlns:w16cex="http://schemas.microsoft.com/office/word/2018/wordml/cex" xmlns:oel="http://schemas.microsoft.com/office/2019/extlst" xmlns:am3d="http://schemas.microsoft.com/office/drawing/2017/model3d" xmlns:aink="http://schemas.microsoft.com/office/drawing/2016/ink" xmlns:cx8="http://schemas.microsoft.com/office/drawing/2016/5/14/chartex" xmlns:cx7="http://schemas.microsoft.com/office/drawing/2016/5/13/chartex" xmlns:cx6="http://schemas.microsoft.com/office/drawing/2016/5/12/chartex" xmlns:cx5="http://schemas.microsoft.com/office/drawing/2016/5/11/chartex" xmlns:cx4="http://schemas.microsoft.com/office/drawing/2016/5/10/chartex" xmlns:cx3="http://schemas.microsoft.com/office/drawing/2016/5/9/chartex" xmlns:cx2="http://schemas.microsoft.com/office/drawing/2015/10/21/chartex" xmlns:cx1="http://schemas.microsoft.com/office/drawing/2015/9/8/chartex">
             <w:pict>
               <v:line w14:anchorId="00FEC8D6" id="Straight Connector 23" o:spid="_x0000_s1026" style="position:absolute;z-index:251692032;visibility:visible;mso-wrap-style:square;mso-wrap-distance-left:9pt;mso-wrap-distance-top:0;mso-wrap-distance-right:9pt;mso-wrap-distance-bottom:0;mso-position-horizontal:absolute;mso-position-horizontal-relative:text;mso-position-vertical:absolute;mso-position-vertical-relative:text" from="57.05pt,195.8pt" to="70pt,195.8pt" o:gfxdata="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" strokecolor="#4472c4 [3204]" strokeweight=".5pt">
                 <v:stroke joinstyle="miter"/>
@@ -9389,7 +9372,7 @@
               </wp:anchor>
             </w:drawing>
           </mc:Choice>
-          <mc:Fallback>
+          <mc:Fallback xmlns:w16sdtdh="http://schemas.microsoft.com/office/word/2020/wordml/sdtdatahash" xmlns:w16="http://schemas.microsoft.com/office/word/2018/wordml" xmlns:w16cid="http://schemas.microsoft.com/office/word/2016/wordml/cid" xmlns:w16cex="http://schemas.microsoft.com/office/word/2018/wordml/cex" xmlns:oel="http://schemas.microsoft.com/office/2019/extlst" xmlns:am3d="http://schemas.microsoft.com/office/drawing/2017/model3d" xmlns:aink="http://schemas.microsoft.com/office/drawing/2016/ink" xmlns:cx8="http://schemas.microsoft.com/office/drawing/2016/5/14/chartex" xmlns:cx7="http://schemas.microsoft.com/office/drawing/2016/5/13/chartex" xmlns:cx6="http://schemas.microsoft.com/office/drawing/2016/5/12/chartex" xmlns:cx5="http://schemas.microsoft.com/office/drawing/2016/5/11/chartex" xmlns:cx4="http://schemas.microsoft.com/office/drawing/2016/5/10/chartex" xmlns:cx3="http://schemas.microsoft.com/office/drawing/2016/5/9/chartex" xmlns:cx2="http://schemas.microsoft.com/office/drawing/2015/10/21/chartex" xmlns:cx1="http://schemas.microsoft.com/office/drawing/2015/9/8/chartex">
             <w:pict>
               <v:line w14:anchorId="0FD1EE42" id="Straight Connector 22" o:spid="_x0000_s1026" style="position:absolute;flip:x;z-index:251691008;visibility:visible;mso-wrap-style:square;mso-wrap-distance-left:9pt;mso-wrap-distance-top:0;mso-wrap-distance-right:9pt;mso-wrap-distance-bottom:0;mso-position-horizontal:absolute;mso-position-horizontal-relative:text;mso-position-vertical:absolute;mso-position-vertical-relative:text" from="56.4pt,69.5pt" to="57.65pt,195.2pt" o:gfxdata="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" strokecolor="#4472c4 [3204]" strokeweight=".5pt">
                 <v:stroke joinstyle="miter"/>
@@ -9454,7 +9437,7 @@
               </wp:anchor>
             </w:drawing>
           </mc:Choice>
-          <mc:Fallback>
+          <mc:Fallback xmlns:w16sdtdh="http://schemas.microsoft.com/office/word/2020/wordml/sdtdatahash" xmlns:w16="http://schemas.microsoft.com/office/word/2018/wordml" xmlns:w16cid="http://schemas.microsoft.com/office/word/2016/wordml/cid" xmlns:w16cex="http://schemas.microsoft.com/office/word/2018/wordml/cex" xmlns:oel="http://schemas.microsoft.com/office/2019/extlst" xmlns:am3d="http://schemas.microsoft.com/office/drawing/2017/model3d" xmlns:aink="http://schemas.microsoft.com/office/drawing/2016/ink" xmlns:cx8="http://schemas.microsoft.com/office/drawing/2016/5/14/chartex" xmlns:cx7="http://schemas.microsoft.com/office/drawing/2016/5/13/chartex" xmlns:cx6="http://schemas.microsoft.com/office/drawing/2016/5/12/chartex" xmlns:cx5="http://schemas.microsoft.com/office/drawing/2016/5/11/chartex" xmlns:cx4="http://schemas.microsoft.com/office/drawing/2016/5/10/chartex" xmlns:cx3="http://schemas.microsoft.com/office/drawing/2016/5/9/chartex" xmlns:cx2="http://schemas.microsoft.com/office/drawing/2015/10/21/chartex" xmlns:cx1="http://schemas.microsoft.com/office/drawing/2015/9/8/chartex">
             <w:pict>
               <v:line w14:anchorId="5F5DB9E1" id="Straight Connector 21" o:spid="_x0000_s1026" style="position:absolute;flip:x;z-index:251689984;visibility:visible;mso-wrap-style:square;mso-wrap-distance-left:9pt;mso-wrap-distance-top:0;mso-wrap-distance-right:9pt;mso-wrap-distance-bottom:0;mso-position-horizontal:absolute;mso-position-horizontal-relative:text;mso-position-vertical:absolute;mso-position-vertical-relative:text" from="57.05pt,69.5pt" to="110.75pt,69.5pt" o:gfxdata="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" strokecolor="#4472c4 [3204]" strokeweight=".5pt">
                 <v:stroke joinstyle="miter"/>
@@ -9519,7 +9502,7 @@
               </wp:anchor>
             </w:drawing>
           </mc:Choice>
-          <mc:Fallback>
+          <mc:Fallback xmlns:w16sdtdh="http://schemas.microsoft.com/office/word/2020/wordml/sdtdatahash" xmlns:w16="http://schemas.microsoft.com/office/word/2018/wordml" xmlns:w16cid="http://schemas.microsoft.com/office/word/2016/wordml/cid" xmlns:w16cex="http://schemas.microsoft.com/office/word/2018/wordml/cex" xmlns:oel="http://schemas.microsoft.com/office/2019/extlst" xmlns:am3d="http://schemas.microsoft.com/office/drawing/2017/model3d" xmlns:aink="http://schemas.microsoft.com/office/drawing/2016/ink" xmlns:cx8="http://schemas.microsoft.com/office/drawing/2016/5/14/chartex" xmlns:cx7="http://schemas.microsoft.com/office/drawing/2016/5/13/chartex" xmlns:cx6="http://schemas.microsoft.com/office/drawing/2016/5/12/chartex" xmlns:cx5="http://schemas.microsoft.com/office/drawing/2016/5/11/chartex" xmlns:cx4="http://schemas.microsoft.com/office/drawing/2016/5/10/chartex" xmlns:cx3="http://schemas.microsoft.com/office/drawing/2016/5/9/chartex" xmlns:cx2="http://schemas.microsoft.com/office/drawing/2015/10/21/chartex" xmlns:cx1="http://schemas.microsoft.com/office/drawing/2015/9/8/chartex">
             <w:pict>
               <v:line w14:anchorId="69A6ED3C" id="Straight Connector 20" o:spid="_x0000_s1026" style="position:absolute;z-index:251688960;visibility:visible;mso-wrap-style:square;mso-wrap-distance-left:9pt;mso-wrap-distance-top:0;mso-wrap-distance-right:9pt;mso-wrap-distance-bottom:0;mso-position-horizontal:absolute;mso-position-horizontal-relative:text;mso-position-vertical:absolute;mso-position-vertical-relative:text" from="111.05pt,60.35pt" to="111.05pt,76.75pt" o:gfxdata="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" strokecolor="#4472c4 [3204]" strokeweight=".5pt">
                 <v:stroke joinstyle="miter"/>
@@ -9584,7 +9567,7 @@
               </wp:anchor>
             </w:drawing>
           </mc:Choice>
-          <mc:Fallback>
+          <mc:Fallback xmlns:w16sdtdh="http://schemas.microsoft.com/office/word/2020/wordml/sdtdatahash" xmlns:w16="http://schemas.microsoft.com/office/word/2018/wordml" xmlns:w16cid="http://schemas.microsoft.com/office/word/2016/wordml/cid" xmlns:w16cex="http://schemas.microsoft.com/office/word/2018/wordml/cex" xmlns:oel="http://schemas.microsoft.com/office/2019/extlst" xmlns:am3d="http://schemas.microsoft.com/office/drawing/2017/model3d" xmlns:aink="http://schemas.microsoft.com/office/drawing/2016/ink" xmlns:cx8="http://schemas.microsoft.com/office/drawing/2016/5/14/chartex" xmlns:cx7="http://schemas.microsoft.com/office/drawing/2016/5/13/chartex" xmlns:cx6="http://schemas.microsoft.com/office/drawing/2016/5/12/chartex" xmlns:cx5="http://schemas.microsoft.com/office/drawing/2016/5/11/chartex" xmlns:cx4="http://schemas.microsoft.com/office/drawing/2016/5/10/chartex" xmlns:cx3="http://schemas.microsoft.com/office/drawing/2016/5/9/chartex" xmlns:cx2="http://schemas.microsoft.com/office/drawing/2015/10/21/chartex" xmlns:cx1="http://schemas.microsoft.com/office/drawing/2015/9/8/chartex">
             <w:pict>
               <v:line w14:anchorId="7D789248" id="Straight Connector 19" o:spid="_x0000_s1026" style="position:absolute;z-index:251687936;visibility:visible;mso-wrap-style:square;mso-wrap-distance-left:9pt;mso-wrap-distance-top:0;mso-wrap-distance-right:9pt;mso-wrap-distance-bottom:0;mso-position-horizontal:absolute;mso-position-horizontal-relative:text;mso-position-vertical:absolute;mso-position-vertical-relative:text" from="-62.95pt,285.5pt" to="-48.1pt,285.5pt" o:gfxdata="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" strokecolor="#4472c4 [3204]" strokeweight=".5pt">
                 <v:stroke joinstyle="miter"/>
@@ -9655,7 +9638,7 @@
               </wp:anchor>
             </w:drawing>
           </mc:Choice>
-          <mc:Fallback>
+          <mc:Fallback xmlns:w16sdtdh="http://schemas.microsoft.com/office/word/2020/wordml/sdtdatahash" xmlns:w16="http://schemas.microsoft.com/office/word/2018/wordml" xmlns:w16cid="http://schemas.microsoft.com/office/word/2016/wordml/cid" xmlns:w16cex="http://schemas.microsoft.com/office/word/2018/wordml/cex" xmlns:oel="http://schemas.microsoft.com/office/2019/extlst" xmlns:am3d="http://schemas.microsoft.com/office/drawing/2017/model3d" xmlns:aink="http://schemas.microsoft.com/office/drawing/2016/ink" xmlns:cx8="http://schemas.microsoft.com/office/drawing/2016/5/14/chartex" xmlns:cx7="http://schemas.microsoft.com/office/drawing/2016/5/13/chartex" xmlns:cx6="http://schemas.microsoft.com/office/drawing/2016/5/12/chartex" xmlns:cx5="http://schemas.microsoft.com/office/drawing/2016/5/11/chartex" xmlns:cx4="http://schemas.microsoft.com/office/drawing/2016/5/10/chartex" xmlns:cx3="http://schemas.microsoft.com/office/drawing/2016/5/9/chartex" xmlns:cx2="http://schemas.microsoft.com/office/drawing/2015/10/21/chartex" xmlns:cx1="http://schemas.microsoft.com/office/drawing/2015/9/8/chartex">
             <w:pict>
               <v:line w14:anchorId="710FAEC7" id="Straight Connector 15" o:spid="_x0000_s1026" style="position:absolute;z-index:251684864;visibility:visible;mso-wrap-style:square;mso-width-percent:0;mso-height-percent:0;mso-wrap-distance-left:9pt;mso-wrap-distance-top:0;mso-wrap-distance-right:9pt;mso-wrap-distance-bottom:0;mso-position-horizontal:absolute;mso-position-horizontal-relative:text;mso-position-vertical:absolute;mso-position-vertical-relative:text;mso-width-percent:0;mso-height-percent:0;mso-width-relative:margin;mso-height-relative:margin" from="-64.5pt,55.3pt" to="-62.9pt,285.5pt" o:gfxdata="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" strokecolor="#4472c4 [3204]" strokeweight=".5pt">
                 <v:stroke joinstyle="miter"/>
@@ -9720,7 +9703,7 @@
               </wp:anchor>
             </w:drawing>
           </mc:Choice>
-          <mc:Fallback>
+          <mc:Fallback xmlns:w16sdtdh="http://schemas.microsoft.com/office/word/2020/wordml/sdtdatahash" xmlns:w16="http://schemas.microsoft.com/office/word/2018/wordml" xmlns:w16cid="http://schemas.microsoft.com/office/word/2016/wordml/cid" xmlns:w16cex="http://schemas.microsoft.com/office/word/2018/wordml/cex" xmlns:oel="http://schemas.microsoft.com/office/2019/extlst" xmlns:am3d="http://schemas.microsoft.com/office/drawing/2017/model3d" xmlns:aink="http://schemas.microsoft.com/office/drawing/2016/ink" xmlns:cx8="http://schemas.microsoft.com/office/drawing/2016/5/14/chartex" xmlns:cx7="http://schemas.microsoft.com/office/drawing/2016/5/13/chartex" xmlns:cx6="http://schemas.microsoft.com/office/drawing/2016/5/12/chartex" xmlns:cx5="http://schemas.microsoft.com/office/drawing/2016/5/11/chartex" xmlns:cx4="http://schemas.microsoft.com/office/drawing/2016/5/10/chartex" xmlns:cx3="http://schemas.microsoft.com/office/drawing/2016/5/9/chartex" xmlns:cx2="http://schemas.microsoft.com/office/drawing/2015/10/21/chartex" xmlns:cx1="http://schemas.microsoft.com/office/drawing/2015/9/8/chartex">
             <w:pict>
               <v:line w14:anchorId="661364F2" id="Straight Connector 18" o:spid="_x0000_s1026" style="position:absolute;z-index:251686912;visibility:visible;mso-wrap-style:square;mso-wrap-distance-left:9pt;mso-wrap-distance-top:0;mso-wrap-distance-right:9pt;mso-wrap-distance-bottom:0;mso-position-horizontal:absolute;mso-position-horizontal-relative:text;mso-position-vertical:absolute;mso-position-vertical-relative:text" from="-65.15pt,102.95pt" to="-51.9pt,102.95pt" o:gfxdata="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" strokecolor="#4472c4 [3204]" strokeweight=".5pt">
                 <v:stroke joinstyle="miter"/>
@@ -9785,7 +9768,7 @@
               </wp:anchor>
             </w:drawing>
           </mc:Choice>
-          <mc:Fallback>
+          <mc:Fallback xmlns:w16sdtdh="http://schemas.microsoft.com/office/word/2020/wordml/sdtdatahash" xmlns:w16="http://schemas.microsoft.com/office/word/2018/wordml" xmlns:w16cid="http://schemas.microsoft.com/office/word/2016/wordml/cid" xmlns:w16cex="http://schemas.microsoft.com/office/word/2018/wordml/cex" xmlns:oel="http://schemas.microsoft.com/office/2019/extlst" xmlns:am3d="http://schemas.microsoft.com/office/drawing/2017/model3d" xmlns:aink="http://schemas.microsoft.com/office/drawing/2016/ink" xmlns:cx8="http://schemas.microsoft.com/office/drawing/2016/5/14/chartex" xmlns:cx7="http://schemas.microsoft.com/office/drawing/2016/5/13/chartex" xmlns:cx6="http://schemas.microsoft.com/office/drawing/2016/5/12/chartex" xmlns:cx5="http://schemas.microsoft.com/office/drawing/2016/5/11/chartex" xmlns:cx4="http://schemas.microsoft.com/office/drawing/2016/5/10/chartex" xmlns:cx3="http://schemas.microsoft.com/office/drawing/2016/5/9/chartex" xmlns:cx2="http://schemas.microsoft.com/office/drawing/2015/10/21/chartex" xmlns:cx1="http://schemas.microsoft.com/office/drawing/2015/9/8/chartex">
             <w:pict>
               <v:line w14:anchorId="0F446B35" id="Straight Connector 17" o:spid="_x0000_s1026" style="position:absolute;z-index:251685888;visibility:visible;mso-wrap-style:square;mso-wrap-distance-left:9pt;mso-wrap-distance-top:0;mso-wrap-distance-right:9pt;mso-wrap-distance-bottom:0;mso-position-horizontal:absolute;mso-position-horizontal-relative:text;mso-position-vertical:absolute;mso-position-vertical-relative:text" from="-64.2pt,192.35pt" to="-51.25pt,192.35pt" o:gfxdata="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" strokecolor="#4472c4 [3204]" strokeweight=".5pt">
                 <v:stroke joinstyle="miter"/>
@@ -9850,7 +9833,7 @@
               </wp:anchor>
             </w:drawing>
           </mc:Choice>
-          <mc:Fallback>
+          <mc:Fallback xmlns:w16sdtdh="http://schemas.microsoft.com/office/word/2020/wordml/sdtdatahash" xmlns:w16="http://schemas.microsoft.com/office/word/2018/wordml" xmlns:w16cid="http://schemas.microsoft.com/office/word/2016/wordml/cid" xmlns:w16cex="http://schemas.microsoft.com/office/word/2018/wordml/cex" xmlns:oel="http://schemas.microsoft.com/office/2019/extlst" xmlns:am3d="http://schemas.microsoft.com/office/drawing/2017/model3d" xmlns:aink="http://schemas.microsoft.com/office/drawing/2016/ink" xmlns:cx8="http://schemas.microsoft.com/office/drawing/2016/5/14/chartex" xmlns:cx7="http://schemas.microsoft.com/office/drawing/2016/5/13/chartex" xmlns:cx6="http://schemas.microsoft.com/office/drawing/2016/5/12/chartex" xmlns:cx5="http://schemas.microsoft.com/office/drawing/2016/5/11/chartex" xmlns:cx4="http://schemas.microsoft.com/office/drawing/2016/5/10/chartex" xmlns:cx3="http://schemas.microsoft.com/office/drawing/2016/5/9/chartex" xmlns:cx2="http://schemas.microsoft.com/office/drawing/2015/10/21/chartex" xmlns:cx1="http://schemas.microsoft.com/office/drawing/2015/9/8/chartex">
             <w:pict>
               <v:line w14:anchorId="385DD873" id="Straight Connector 14" o:spid="_x0000_s1026" style="position:absolute;flip:x y;z-index:251683840;visibility:visible;mso-wrap-style:square;mso-wrap-distance-left:9pt;mso-wrap-distance-top:0;mso-wrap-distance-right:9pt;mso-wrap-distance-bottom:0;mso-position-horizontal:absolute;mso-position-horizontal-relative:text;mso-position-vertical:absolute;mso-position-vertical-relative:text" from="-64.5pt,55.3pt" to="-12.7pt,56.25pt" o:gfxdata="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" strokecolor="#4472c4 [3204]" strokeweight=".5pt">
                 <v:stroke joinstyle="miter"/>
@@ -9915,7 +9898,7 @@
               </wp:anchor>
             </w:drawing>
           </mc:Choice>
-          <mc:Fallback>
+          <mc:Fallback xmlns:w16sdtdh="http://schemas.microsoft.com/office/word/2020/wordml/sdtdatahash" xmlns:w16="http://schemas.microsoft.com/office/word/2018/wordml" xmlns:w16cid="http://schemas.microsoft.com/office/word/2016/wordml/cid" xmlns:w16cex="http://schemas.microsoft.com/office/word/2018/wordml/cex" xmlns:oel="http://schemas.microsoft.com/office/2019/extlst" xmlns:am3d="http://schemas.microsoft.com/office/drawing/2017/model3d" xmlns:aink="http://schemas.microsoft.com/office/drawing/2016/ink" xmlns:cx8="http://schemas.microsoft.com/office/drawing/2016/5/14/chartex" xmlns:cx7="http://schemas.microsoft.com/office/drawing/2016/5/13/chartex" xmlns:cx6="http://schemas.microsoft.com/office/drawing/2016/5/12/chartex" xmlns:cx5="http://schemas.microsoft.com/office/drawing/2016/5/11/chartex" xmlns:cx4="http://schemas.microsoft.com/office/drawing/2016/5/10/chartex" xmlns:cx3="http://schemas.microsoft.com/office/drawing/2016/5/9/chartex" xmlns:cx2="http://schemas.microsoft.com/office/drawing/2015/10/21/chartex" xmlns:cx1="http://schemas.microsoft.com/office/drawing/2015/9/8/chartex">
             <w:pict>
               <v:line w14:anchorId="57435F15" id="Straight Connector 13" o:spid="_x0000_s1026" style="position:absolute;z-index:251682816;visibility:visible;mso-wrap-style:square;mso-wrap-distance-left:9pt;mso-wrap-distance-top:0;mso-wrap-distance-right:9pt;mso-wrap-distance-bottom:0;mso-position-horizontal:absolute;mso-position-horizontal-relative:text;mso-position-vertical:absolute;mso-position-vertical-relative:text" from="-12.75pt,41.7pt" to="-12.75pt,76.1pt" o:gfxdata="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" strokecolor="#4472c4 [3204]" strokeweight=".5pt">
                 <v:stroke joinstyle="miter"/>
@@ -10003,7 +9986,7 @@
               </wp:anchor>
             </w:drawing>
           </mc:Choice>
-          <mc:Fallback>
+          <mc:Fallback xmlns:w16sdtdh="http://schemas.microsoft.com/office/word/2020/wordml/sdtdatahash" xmlns:w16="http://schemas.microsoft.com/office/word/2018/wordml" xmlns:w16cid="http://schemas.microsoft.com/office/word/2016/wordml/cid" xmlns:w16cex="http://schemas.microsoft.com/office/word/2018/wordml/cex" xmlns:oel="http://schemas.microsoft.com/office/2019/extlst" xmlns:am3d="http://schemas.microsoft.com/office/drawing/2017/model3d" xmlns:aink="http://schemas.microsoft.com/office/drawing/2016/ink" xmlns:cx8="http://schemas.microsoft.com/office/drawing/2016/5/14/chartex" xmlns:cx7="http://schemas.microsoft.com/office/drawing/2016/5/13/chartex" xmlns:cx6="http://schemas.microsoft.com/office/drawing/2016/5/12/chartex" xmlns:cx5="http://schemas.microsoft.com/office/drawing/2016/5/11/chartex" xmlns:cx4="http://schemas.microsoft.com/office/drawing/2016/5/10/chartex" xmlns:cx3="http://schemas.microsoft.com/office/drawing/2016/5/9/chartex" xmlns:cx2="http://schemas.microsoft.com/office/drawing/2015/10/21/chartex" xmlns:cx1="http://schemas.microsoft.com/office/drawing/2015/9/8/chartex">
             <w:pict>
               <v:shape w14:anchorId="335798A8" id="_x0000_s1029" type="#_x0000_t202" style="position:absolute;left:0;text-align:left;margin-left:308.4pt;margin-top:15.55pt;width:78pt;height:47.4pt;z-index:251664384;visibility:visible;mso-wrap-style:square;mso-width-percent:0;mso-height-percent:0;mso-wrap-distance-left:9pt;mso-wrap-distance-top:0;mso-wrap-distance-right:9pt;mso-wrap-distance-bottom:0;mso-position-horizontal:absolute;mso-position-horizontal-relative:margin;mso-position-vertical:absolute;mso-position-vertical-relative:text;mso-width-percent:0;mso-height-percent:0;mso-width-relative:margin;mso-height-relative:margin;v-text-anchor:top" o:gfxdata="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" fillcolor="white [3201]" strokeweight=".5pt">
                 <v:textbox>
@@ -10109,7 +10092,7 @@
               </wp:anchor>
             </w:drawing>
           </mc:Choice>
-          <mc:Fallback>
+          <mc:Fallback xmlns:w16sdtdh="http://schemas.microsoft.com/office/word/2020/wordml/sdtdatahash" xmlns:w16="http://schemas.microsoft.com/office/word/2018/wordml" xmlns:w16cid="http://schemas.microsoft.com/office/word/2016/wordml/cid" xmlns:w16cex="http://schemas.microsoft.com/office/word/2018/wordml/cex" xmlns:oel="http://schemas.microsoft.com/office/2019/extlst" xmlns:am3d="http://schemas.microsoft.com/office/drawing/2017/model3d" xmlns:aink="http://schemas.microsoft.com/office/drawing/2016/ink" xmlns:cx8="http://schemas.microsoft.com/office/drawing/2016/5/14/chartex" xmlns:cx7="http://schemas.microsoft.com/office/drawing/2016/5/13/chartex" xmlns:cx6="http://schemas.microsoft.com/office/drawing/2016/5/12/chartex" xmlns:cx5="http://schemas.microsoft.com/office/drawing/2016/5/11/chartex" xmlns:cx4="http://schemas.microsoft.com/office/drawing/2016/5/10/chartex" xmlns:cx3="http://schemas.microsoft.com/office/drawing/2016/5/9/chartex" xmlns:cx2="http://schemas.microsoft.com/office/drawing/2015/10/21/chartex" xmlns:cx1="http://schemas.microsoft.com/office/drawing/2015/9/8/chartex">
             <w:pict>
               <v:shape w14:anchorId="7C65AAC5" id="_x0000_s1030" type="#_x0000_t202" style="position:absolute;left:0;text-align:left;margin-left:406.35pt;margin-top:14.35pt;width:88.8pt;height:39pt;z-index:251663360;visibility:visible;mso-wrap-style:square;mso-width-percent:0;mso-height-percent:0;mso-wrap-distance-left:9pt;mso-wrap-distance-top:0;mso-wrap-distance-right:9pt;mso-wrap-distance-bottom:0;mso-position-horizontal:absolute;mso-position-horizontal-relative:text;mso-position-vertical:absolute;mso-position-vertical-relative:text;mso-width-percent:0;mso-height-percent:0;mso-width-relative:margin;mso-height-relative:margin;v-text-anchor:top" o:gfxdata="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" fillcolor="white [3201]" strokeweight=".5pt">
                 <v:textbox>
@@ -10214,7 +10197,7 @@
               </wp:anchor>
             </w:drawing>
           </mc:Choice>
-          <mc:Fallback>
+          <mc:Fallback xmlns:w16sdtdh="http://schemas.microsoft.com/office/word/2020/wordml/sdtdatahash" xmlns:w16="http://schemas.microsoft.com/office/word/2018/wordml" xmlns:w16cid="http://schemas.microsoft.com/office/word/2016/wordml/cid" xmlns:w16cex="http://schemas.microsoft.com/office/word/2018/wordml/cex" xmlns:oel="http://schemas.microsoft.com/office/2019/extlst" xmlns:am3d="http://schemas.microsoft.com/office/drawing/2017/model3d" xmlns:aink="http://schemas.microsoft.com/office/drawing/2016/ink" xmlns:cx8="http://schemas.microsoft.com/office/drawing/2016/5/14/chartex" xmlns:cx7="http://schemas.microsoft.com/office/drawing/2016/5/13/chartex" xmlns:cx6="http://schemas.microsoft.com/office/drawing/2016/5/12/chartex" xmlns:cx5="http://schemas.microsoft.com/office/drawing/2016/5/11/chartex" xmlns:cx4="http://schemas.microsoft.com/office/drawing/2016/5/10/chartex" xmlns:cx3="http://schemas.microsoft.com/office/drawing/2016/5/9/chartex" xmlns:cx2="http://schemas.microsoft.com/office/drawing/2015/10/21/chartex" xmlns:cx1="http://schemas.microsoft.com/office/drawing/2015/9/8/chartex">
             <w:pict>
               <v:shape w14:anchorId="5B588F2C" id="_x0000_s1031" type="#_x0000_t202" style="position:absolute;left:0;text-align:left;margin-left:306.15pt;margin-top:87.55pt;width:78pt;height:47.4pt;z-index:251671552;visibility:visible;mso-wrap-style:square;mso-width-percent:0;mso-height-percent:0;mso-wrap-distance-left:9pt;mso-wrap-distance-top:0;mso-wrap-distance-right:9pt;mso-wrap-distance-bottom:0;mso-position-horizontal:absolute;mso-position-horizontal-relative:margin;mso-position-vertical:absolute;mso-position-vertical-relative:text;mso-width-percent:0;mso-height-percent:0;mso-width-relative:margin;mso-height-relative:margin;v-text-anchor:top" o:gfxdata="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" fillcolor="white [3201]" strokeweight=".5pt">
                 <v:textbox>
@@ -10320,7 +10303,7 @@
               </wp:anchor>
             </w:drawing>
           </mc:Choice>
-          <mc:Fallback>
+          <mc:Fallback xmlns:w16sdtdh="http://schemas.microsoft.com/office/word/2020/wordml/sdtdatahash" xmlns:w16="http://schemas.microsoft.com/office/word/2018/wordml" xmlns:w16cid="http://schemas.microsoft.com/office/word/2016/wordml/cid" xmlns:w16cex="http://schemas.microsoft.com/office/word/2018/wordml/cex" xmlns:oel="http://schemas.microsoft.com/office/2019/extlst" xmlns:am3d="http://schemas.microsoft.com/office/drawing/2017/model3d" xmlns:aink="http://schemas.microsoft.com/office/drawing/2016/ink" xmlns:cx8="http://schemas.microsoft.com/office/drawing/2016/5/14/chartex" xmlns:cx7="http://schemas.microsoft.com/office/drawing/2016/5/13/chartex" xmlns:cx6="http://schemas.microsoft.com/office/drawing/2016/5/12/chartex" xmlns:cx5="http://schemas.microsoft.com/office/drawing/2016/5/11/chartex" xmlns:cx4="http://schemas.microsoft.com/office/drawing/2016/5/10/chartex" xmlns:cx3="http://schemas.microsoft.com/office/drawing/2016/5/9/chartex" xmlns:cx2="http://schemas.microsoft.com/office/drawing/2015/10/21/chartex" xmlns:cx1="http://schemas.microsoft.com/office/drawing/2015/9/8/chartex">
             <w:pict>
               <v:shape w14:anchorId="20AD525A" id="_x0000_s1032" type="#_x0000_t202" style="position:absolute;left:0;text-align:left;margin-left:185.4pt;margin-top:168pt;width:78pt;height:65.4pt;z-index:251675648;visibility:visible;mso-wrap-style:square;mso-width-percent:0;mso-height-percent:0;mso-wrap-distance-left:9pt;mso-wrap-distance-top:0;mso-wrap-distance-right:9pt;mso-wrap-distance-bottom:0;mso-position-horizontal:absolute;mso-position-horizontal-relative:margin;mso-position-vertical:absolute;mso-position-vertical-relative:text;mso-width-percent:0;mso-height-percent:0;mso-width-relative:margin;mso-height-relative:margin;v-text-anchor:top" o:gfxdata="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" fillcolor="white [3201]" strokeweight=".5pt">
                 <v:textbox>
@@ -10426,7 +10409,7 @@
               </wp:anchor>
             </w:drawing>
           </mc:Choice>
-          <mc:Fallback>
+          <mc:Fallback xmlns:w16sdtdh="http://schemas.microsoft.com/office/word/2020/wordml/sdtdatahash" xmlns:w16="http://schemas.microsoft.com/office/word/2018/wordml" xmlns:w16cid="http://schemas.microsoft.com/office/word/2016/wordml/cid" xmlns:w16cex="http://schemas.microsoft.com/office/word/2018/wordml/cex" xmlns:oel="http://schemas.microsoft.com/office/2019/extlst" xmlns:am3d="http://schemas.microsoft.com/office/drawing/2017/model3d" xmlns:aink="http://schemas.microsoft.com/office/drawing/2016/ink" xmlns:cx8="http://schemas.microsoft.com/office/drawing/2016/5/14/chartex" xmlns:cx7="http://schemas.microsoft.com/office/drawing/2016/5/13/chartex" xmlns:cx6="http://schemas.microsoft.com/office/drawing/2016/5/12/chartex" xmlns:cx5="http://schemas.microsoft.com/office/drawing/2016/5/11/chartex" xmlns:cx4="http://schemas.microsoft.com/office/drawing/2016/5/10/chartex" xmlns:cx3="http://schemas.microsoft.com/office/drawing/2016/5/9/chartex" xmlns:cx2="http://schemas.microsoft.com/office/drawing/2015/10/21/chartex" xmlns:cx1="http://schemas.microsoft.com/office/drawing/2015/9/8/chartex">
             <w:pict>
               <v:shape w14:anchorId="22AC77C7" id="_x0000_s1033" type="#_x0000_t202" style="position:absolute;left:0;text-align:left;margin-left:0;margin-top:84.6pt;width:78pt;height:47.4pt;z-index:251674624;visibility:visible;mso-wrap-style:square;mso-width-percent:0;mso-height-percent:0;mso-wrap-distance-left:9pt;mso-wrap-distance-top:0;mso-wrap-distance-right:9pt;mso-wrap-distance-bottom:0;mso-position-horizontal:center;mso-position-horizontal-relative:margin;mso-position-vertical:absolute;mso-position-vertical-relative:text;mso-width-percent:0;mso-height-percent:0;mso-width-relative:margin;mso-height-relative:margin;v-text-anchor:top" o:gfxdata="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" fillcolor="white [3201]" strokeweight=".5pt">
                 <v:textbox>
@@ -10532,7 +10515,7 @@
               </wp:anchor>
             </w:drawing>
           </mc:Choice>
-          <mc:Fallback>
+          <mc:Fallback xmlns:w16sdtdh="http://schemas.microsoft.com/office/word/2020/wordml/sdtdatahash" xmlns:w16="http://schemas.microsoft.com/office/word/2018/wordml" xmlns:w16cid="http://schemas.microsoft.com/office/word/2016/wordml/cid" xmlns:w16cex="http://schemas.microsoft.com/office/word/2018/wordml/cex" xmlns:oel="http://schemas.microsoft.com/office/2019/extlst" xmlns:am3d="http://schemas.microsoft.com/office/drawing/2017/model3d" xmlns:aink="http://schemas.microsoft.com/office/drawing/2016/ink" xmlns:cx8="http://schemas.microsoft.com/office/drawing/2016/5/14/chartex" xmlns:cx7="http://schemas.microsoft.com/office/drawing/2016/5/13/chartex" xmlns:cx6="http://schemas.microsoft.com/office/drawing/2016/5/12/chartex" xmlns:cx5="http://schemas.microsoft.com/office/drawing/2016/5/11/chartex" xmlns:cx4="http://schemas.microsoft.com/office/drawing/2016/5/10/chartex" xmlns:cx3="http://schemas.microsoft.com/office/drawing/2016/5/9/chartex" xmlns:cx2="http://schemas.microsoft.com/office/drawing/2015/10/21/chartex" xmlns:cx1="http://schemas.microsoft.com/office/drawing/2015/9/8/chartex">
             <w:pict>
               <v:shape w14:anchorId="2405E48B" id="_x0000_s1034" type="#_x0000_t202" style="position:absolute;left:0;text-align:left;margin-left:73.35pt;margin-top:170.35pt;width:78pt;height:65.4pt;z-index:251672576;visibility:visible;mso-wrap-style:square;mso-width-percent:0;mso-height-percent:0;mso-wrap-distance-left:9pt;mso-wrap-distance-top:0;mso-wrap-distance-right:9pt;mso-wrap-distance-bottom:0;mso-position-horizontal:absolute;mso-position-horizontal-relative:margin;mso-position-vertical:absolute;mso-position-vertical-relative:text;mso-width-percent:0;mso-height-percent:0;mso-width-relative:margin;mso-height-relative:margin;v-text-anchor:top" o:gfxdata="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" fillcolor="white [3201]" strokeweight=".5pt">
                 <v:textbox>
@@ -10638,7 +10621,7 @@
               </wp:anchor>
             </w:drawing>
           </mc:Choice>
-          <mc:Fallback>
+          <mc:Fallback xmlns:w16sdtdh="http://schemas.microsoft.com/office/word/2020/wordml/sdtdatahash" xmlns:w16="http://schemas.microsoft.com/office/word/2018/wordml" xmlns:w16cid="http://schemas.microsoft.com/office/word/2016/wordml/cid" xmlns:w16cex="http://schemas.microsoft.com/office/word/2018/wordml/cex" xmlns:oel="http://schemas.microsoft.com/office/2019/extlst" xmlns:am3d="http://schemas.microsoft.com/office/drawing/2017/model3d" xmlns:aink="http://schemas.microsoft.com/office/drawing/2016/ink" xmlns:cx8="http://schemas.microsoft.com/office/drawing/2016/5/14/chartex" xmlns:cx7="http://schemas.microsoft.com/office/drawing/2016/5/13/chartex" xmlns:cx6="http://schemas.microsoft.com/office/drawing/2016/5/12/chartex" xmlns:cx5="http://schemas.microsoft.com/office/drawing/2016/5/11/chartex" xmlns:cx4="http://schemas.microsoft.com/office/drawing/2016/5/10/chartex" xmlns:cx3="http://schemas.microsoft.com/office/drawing/2016/5/9/chartex" xmlns:cx2="http://schemas.microsoft.com/office/drawing/2015/10/21/chartex" xmlns:cx1="http://schemas.microsoft.com/office/drawing/2015/9/8/chartex">
             <w:pict>
               <v:shape w14:anchorId="336BB6EF" id="_x0000_s1035" type="#_x0000_t202" style="position:absolute;left:0;text-align:left;margin-left:75.15pt;margin-top:83.35pt;width:78pt;height:47.4pt;z-index:251673600;visibility:visible;mso-wrap-style:square;mso-width-percent:0;mso-height-percent:0;mso-wrap-distance-left:9pt;mso-wrap-distance-top:0;mso-wrap-distance-right:9pt;mso-wrap-distance-bottom:0;mso-position-horizontal:absolute;mso-position-horizontal-relative:margin;mso-position-vertical:absolute;mso-position-vertical-relative:text;mso-width-percent:0;mso-height-percent:0;mso-width-relative:margin;mso-height-relative:margin;v-text-anchor:top" o:gfxdata="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" fillcolor="white [3201]" strokeweight=".5pt">
                 <v:textbox>
@@ -10744,7 +10727,7 @@
               </wp:anchor>
             </w:drawing>
           </mc:Choice>
-          <mc:Fallback>
+          <mc:Fallback xmlns:w16sdtdh="http://schemas.microsoft.com/office/word/2020/wordml/sdtdatahash" xmlns:w16="http://schemas.microsoft.com/office/word/2018/wordml" xmlns:w16cid="http://schemas.microsoft.com/office/word/2016/wordml/cid" xmlns:w16cex="http://schemas.microsoft.com/office/word/2018/wordml/cex" xmlns:oel="http://schemas.microsoft.com/office/2019/extlst" xmlns:am3d="http://schemas.microsoft.com/office/drawing/2017/model3d" xmlns:aink="http://schemas.microsoft.com/office/drawing/2016/ink" xmlns:cx8="http://schemas.microsoft.com/office/drawing/2016/5/14/chartex" xmlns:cx7="http://schemas.microsoft.com/office/drawing/2016/5/13/chartex" xmlns:cx6="http://schemas.microsoft.com/office/drawing/2016/5/12/chartex" xmlns:cx5="http://schemas.microsoft.com/office/drawing/2016/5/11/chartex" xmlns:cx4="http://schemas.microsoft.com/office/drawing/2016/5/10/chartex" xmlns:cx3="http://schemas.microsoft.com/office/drawing/2016/5/9/chartex" xmlns:cx2="http://schemas.microsoft.com/office/drawing/2015/10/21/chartex" xmlns:cx1="http://schemas.microsoft.com/office/drawing/2015/9/8/chartex">
             <w:pict>
               <v:shape w14:anchorId="61FA8AB5" id="_x0000_s1036" type="#_x0000_t202" style="position:absolute;left:0;text-align:left;margin-left:-44.25pt;margin-top:252.55pt;width:78pt;height:64.2pt;z-index:251670528;visibility:visible;mso-wrap-style:square;mso-width-percent:0;mso-height-percent:0;mso-wrap-distance-left:9pt;mso-wrap-distance-top:0;mso-wrap-distance-right:9pt;mso-wrap-distance-bottom:0;mso-position-horizontal:absolute;mso-position-horizontal-relative:margin;mso-position-vertical:absolute;mso-position-vertical-relative:text;mso-width-percent:0;mso-height-percent:0;mso-width-relative:margin;mso-height-relative:margin;v-text-anchor:top" o:gfxdata="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" fillcolor="white [3201]" strokeweight=".5pt">
                 <v:textbox>
@@ -10850,7 +10833,7 @@
               </wp:anchor>
             </w:drawing>
           </mc:Choice>
-          <mc:Fallback>
+          <mc:Fallback xmlns:w16sdtdh="http://schemas.microsoft.com/office/word/2020/wordml/sdtdatahash" xmlns:w16="http://schemas.microsoft.com/office/word/2018/wordml" xmlns:w16cid="http://schemas.microsoft.com/office/word/2016/wordml/cid" xmlns:w16cex="http://schemas.microsoft.com/office/word/2018/wordml/cex" xmlns:oel="http://schemas.microsoft.com/office/2019/extlst" xmlns:am3d="http://schemas.microsoft.com/office/drawing/2017/model3d" xmlns:aink="http://schemas.microsoft.com/office/drawing/2016/ink" xmlns:cx8="http://schemas.microsoft.com/office/drawing/2016/5/14/chartex" xmlns:cx7="http://schemas.microsoft.com/office/drawing/2016/5/13/chartex" xmlns:cx6="http://schemas.microsoft.com/office/drawing/2016/5/12/chartex" xmlns:cx5="http://schemas.microsoft.com/office/drawing/2016/5/11/chartex" xmlns:cx4="http://schemas.microsoft.com/office/drawing/2016/5/10/chartex" xmlns:cx3="http://schemas.microsoft.com/office/drawing/2016/5/9/chartex" xmlns:cx2="http://schemas.microsoft.com/office/drawing/2015/10/21/chartex" xmlns:cx1="http://schemas.microsoft.com/office/drawing/2015/9/8/chartex">
             <w:pict>
               <v:shape w14:anchorId="4514926C" id="_x0000_s1037" type="#_x0000_t202" style="position:absolute;left:0;text-align:left;margin-left:-46.8pt;margin-top:169.8pt;width:78pt;height:47.4pt;z-index:251668480;visibility:visible;mso-wrap-style:square;mso-width-percent:0;mso-height-percent:0;mso-wrap-distance-left:9pt;mso-wrap-distance-top:0;mso-wrap-distance-right:9pt;mso-wrap-distance-bottom:0;mso-position-horizontal:absolute;mso-position-horizontal-relative:margin;mso-position-vertical:absolute;mso-position-vertical-relative:text;mso-width-percent:0;mso-height-percent:0;mso-width-relative:margin;mso-height-relative:margin;v-text-anchor:top" o:gfxdata="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" fillcolor="white [3201]" strokeweight=".5pt">
                 <v:textbox>
@@ -10956,7 +10939,7 @@
               </wp:anchor>
             </w:drawing>
           </mc:Choice>
-          <mc:Fallback>
+          <mc:Fallback xmlns:w16sdtdh="http://schemas.microsoft.com/office/word/2020/wordml/sdtdatahash" xmlns:w16="http://schemas.microsoft.com/office/word/2018/wordml" xmlns:w16cid="http://schemas.microsoft.com/office/word/2016/wordml/cid" xmlns:w16cex="http://schemas.microsoft.com/office/word/2018/wordml/cex" xmlns:oel="http://schemas.microsoft.com/office/2019/extlst" xmlns:am3d="http://schemas.microsoft.com/office/drawing/2017/model3d" xmlns:aink="http://schemas.microsoft.com/office/drawing/2016/ink" xmlns:cx8="http://schemas.microsoft.com/office/drawing/2016/5/14/chartex" xmlns:cx7="http://schemas.microsoft.com/office/drawing/2016/5/13/chartex" xmlns:cx6="http://schemas.microsoft.com/office/drawing/2016/5/12/chartex" xmlns:cx5="http://schemas.microsoft.com/office/drawing/2016/5/11/chartex" xmlns:cx4="http://schemas.microsoft.com/office/drawing/2016/5/10/chartex" xmlns:cx3="http://schemas.microsoft.com/office/drawing/2016/5/9/chartex" xmlns:cx2="http://schemas.microsoft.com/office/drawing/2015/10/21/chartex" xmlns:cx1="http://schemas.microsoft.com/office/drawing/2015/9/8/chartex">
             <w:pict>
               <v:shape w14:anchorId="1FC8873B" id="_x0000_s1038" type="#_x0000_t202" style="position:absolute;left:0;text-align:left;margin-left:-49.05pt;margin-top:80.95pt;width:78pt;height:47.4pt;z-index:251669504;visibility:visible;mso-wrap-style:square;mso-width-percent:0;mso-height-percent:0;mso-wrap-distance-left:9pt;mso-wrap-distance-top:0;mso-wrap-distance-right:9pt;mso-wrap-distance-bottom:0;mso-position-horizontal:absolute;mso-position-horizontal-relative:margin;mso-position-vertical:absolute;mso-position-vertical-relative:text;mso-width-percent:0;mso-height-percent:0;mso-width-relative:margin;mso-height-relative:margin;v-text-anchor:top" o:gfxdata="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" fillcolor="white [3201]" strokeweight=".5pt">
                 <v:textbox>
@@ -11062,7 +11045,7 @@
               </wp:anchor>
             </w:drawing>
           </mc:Choice>
-          <mc:Fallback>
+          <mc:Fallback xmlns:w16sdtdh="http://schemas.microsoft.com/office/word/2020/wordml/sdtdatahash" xmlns:w16="http://schemas.microsoft.com/office/word/2018/wordml" xmlns:w16cid="http://schemas.microsoft.com/office/word/2016/wordml/cid" xmlns:w16cex="http://schemas.microsoft.com/office/word/2018/wordml/cex" xmlns:oel="http://schemas.microsoft.com/office/2019/extlst" xmlns:am3d="http://schemas.microsoft.com/office/drawing/2017/model3d" xmlns:aink="http://schemas.microsoft.com/office/drawing/2016/ink" xmlns:cx8="http://schemas.microsoft.com/office/drawing/2016/5/14/chartex" xmlns:cx7="http://schemas.microsoft.com/office/drawing/2016/5/13/chartex" xmlns:cx6="http://schemas.microsoft.com/office/drawing/2016/5/12/chartex" xmlns:cx5="http://schemas.microsoft.com/office/drawing/2016/5/11/chartex" xmlns:cx4="http://schemas.microsoft.com/office/drawing/2016/5/10/chartex" xmlns:cx3="http://schemas.microsoft.com/office/drawing/2016/5/9/chartex" xmlns:cx2="http://schemas.microsoft.com/office/drawing/2015/10/21/chartex" xmlns:cx1="http://schemas.microsoft.com/office/drawing/2015/9/8/chartex">
             <w:pict>
               <v:shape w14:anchorId="5FE08331" id="_x0000_s1039" type="#_x0000_t202" style="position:absolute;left:0;text-align:left;margin-left:0;margin-top:15.55pt;width:111pt;height:40.2pt;z-index:251665408;visibility:visible;mso-wrap-style:square;mso-width-percent:0;mso-height-percent:0;mso-wrap-distance-left:9pt;mso-wrap-distance-top:0;mso-wrap-distance-right:9pt;mso-wrap-distance-bottom:0;mso-position-horizontal:center;mso-position-horizontal-relative:margin;mso-position-vertical:absolute;mso-position-vertical-relative:text;mso-width-percent:0;mso-height-percent:0;mso-width-relative:margin;mso-height-relative:margin;v-text-anchor:top" o:gfxdata="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" fillcolor="white [3201]" strokeweight=".5pt">
                 <v:textbox>
@@ -11167,7 +11150,7 @@
               </wp:anchor>
             </w:drawing>
           </mc:Choice>
-          <mc:Fallback>
+          <mc:Fallback xmlns:w16sdtdh="http://schemas.microsoft.com/office/word/2020/wordml/sdtdatahash" xmlns:w16="http://schemas.microsoft.com/office/word/2018/wordml" xmlns:w16cid="http://schemas.microsoft.com/office/word/2016/wordml/cid" xmlns:w16cex="http://schemas.microsoft.com/office/word/2018/wordml/cex" xmlns:oel="http://schemas.microsoft.com/office/2019/extlst" xmlns:am3d="http://schemas.microsoft.com/office/drawing/2017/model3d" xmlns:aink="http://schemas.microsoft.com/office/drawing/2016/ink" xmlns:cx8="http://schemas.microsoft.com/office/drawing/2016/5/14/chartex" xmlns:cx7="http://schemas.microsoft.com/office/drawing/2016/5/13/chartex" xmlns:cx6="http://schemas.microsoft.com/office/drawing/2016/5/12/chartex" xmlns:cx5="http://schemas.microsoft.com/office/drawing/2016/5/11/chartex" xmlns:cx4="http://schemas.microsoft.com/office/drawing/2016/5/10/chartex" xmlns:cx3="http://schemas.microsoft.com/office/drawing/2016/5/9/chartex" xmlns:cx2="http://schemas.microsoft.com/office/drawing/2015/10/21/chartex" xmlns:cx1="http://schemas.microsoft.com/office/drawing/2015/9/8/chartex">
             <w:pict>
               <v:shape w14:anchorId="37687A1C" id="_x0000_s1040" type="#_x0000_t202" style="position:absolute;left:0;text-align:left;margin-left:51.75pt;margin-top:14.95pt;width:107.4pt;height:43.8pt;z-index:251666432;visibility:visible;mso-wrap-style:square;mso-width-percent:0;mso-height-percent:0;mso-wrap-distance-left:9pt;mso-wrap-distance-top:0;mso-wrap-distance-right:9pt;mso-wrap-distance-bottom:0;mso-position-horizontal:absolute;mso-position-horizontal-relative:text;mso-position-vertical:absolute;mso-position-vertical-relative:text;mso-width-percent:0;mso-height-percent:0;mso-width-relative:margin;mso-height-relative:margin;v-text-anchor:top" o:gfxdata="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" fillcolor="white [3201]" strokeweight=".5pt">
                 <v:textbox>
@@ -11271,7 +11254,7 @@
               </wp:anchor>
             </w:drawing>
           </mc:Choice>
-          <mc:Fallback>
+          <mc:Fallback xmlns:w16sdtdh="http://schemas.microsoft.com/office/word/2020/wordml/sdtdatahash" xmlns:w16="http://schemas.microsoft.com/office/word/2018/wordml" xmlns:w16cid="http://schemas.microsoft.com/office/word/2016/wordml/cid" xmlns:w16cex="http://schemas.microsoft.com/office/word/2018/wordml/cex" xmlns:oel="http://schemas.microsoft.com/office/2019/extlst" xmlns:am3d="http://schemas.microsoft.com/office/drawing/2017/model3d" xmlns:aink="http://schemas.microsoft.com/office/drawing/2016/ink" xmlns:cx8="http://schemas.microsoft.com/office/drawing/2016/5/14/chartex" xmlns:cx7="http://schemas.microsoft.com/office/drawing/2016/5/13/chartex" xmlns:cx6="http://schemas.microsoft.com/office/drawing/2016/5/12/chartex" xmlns:cx5="http://schemas.microsoft.com/office/drawing/2016/5/11/chartex" xmlns:cx4="http://schemas.microsoft.com/office/drawing/2016/5/10/chartex" xmlns:cx3="http://schemas.microsoft.com/office/drawing/2016/5/9/chartex" xmlns:cx2="http://schemas.microsoft.com/office/drawing/2015/10/21/chartex" xmlns:cx1="http://schemas.microsoft.com/office/drawing/2015/9/8/chartex">
             <w:pict>
               <v:shape w14:anchorId="21A4A4D1" id="_x0000_s1041" type="#_x0000_t202" style="position:absolute;left:0;text-align:left;margin-left:-49.65pt;margin-top:14.95pt;width:80.4pt;height:24pt;z-index:251667456;visibility:visible;mso-wrap-style:square;mso-width-percent:0;mso-height-percent:0;mso-wrap-distance-left:9pt;mso-wrap-distance-top:0;mso-wrap-distance-right:9pt;mso-wrap-distance-bottom:0;mso-position-horizontal:absolute;mso-position-horizontal-relative:text;mso-position-vertical:absolute;mso-position-vertical-relative:text;mso-width-percent:0;mso-height-percent:0;mso-width-relative:margin;mso-height-relative:margin;v-text-anchor:top" o:gfxdata="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" fillcolor="white [3201]" strokeweight=".5pt">
                 <v:textbox>
@@ -11374,7 +11357,7 @@
               </wp:anchor>
             </w:drawing>
           </mc:Choice>
-          <mc:Fallback>
+          <mc:Fallback xmlns:w16sdtdh="http://schemas.microsoft.com/office/word/2020/wordml/sdtdatahash" xmlns:w16="http://schemas.microsoft.com/office/word/2018/wordml" xmlns:w16cid="http://schemas.microsoft.com/office/word/2016/wordml/cid" xmlns:w16cex="http://schemas.microsoft.com/office/word/2018/wordml/cex" xmlns:oel="http://schemas.microsoft.com/office/2019/extlst" xmlns:am3d="http://schemas.microsoft.com/office/drawing/2017/model3d" xmlns:aink="http://schemas.microsoft.com/office/drawing/2016/ink" xmlns:cx8="http://schemas.microsoft.com/office/drawing/2016/5/14/chartex" xmlns:cx7="http://schemas.microsoft.com/office/drawing/2016/5/13/chartex" xmlns:cx6="http://schemas.microsoft.com/office/drawing/2016/5/12/chartex" xmlns:cx5="http://schemas.microsoft.com/office/drawing/2016/5/11/chartex" xmlns:cx4="http://schemas.microsoft.com/office/drawing/2016/5/10/chartex" xmlns:cx3="http://schemas.microsoft.com/office/drawing/2016/5/9/chartex" xmlns:cx2="http://schemas.microsoft.com/office/drawing/2015/10/21/chartex" xmlns:cx1="http://schemas.microsoft.com/office/drawing/2015/9/8/chartex">
             <w:pict>
               <v:line w14:anchorId="146686B6" id="Straight Connector 29" o:spid="_x0000_s1026" style="position:absolute;z-index:251697152;visibility:visible;mso-wrap-style:square;mso-wrap-distance-left:9pt;mso-wrap-distance-top:0;mso-wrap-distance-right:9pt;mso-wrap-distance-bottom:0;mso-position-horizontal:absolute;mso-position-horizontal-relative:text;mso-position-vertical:absolute;mso-position-vertical-relative:text" from="346pt,12.75pt" to="346.3pt,32.95pt" o:gfxdata="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" strokecolor="#4472c4 [3204]" strokeweight=".5pt">
                 <v:stroke joinstyle="miter"/>
@@ -11439,7 +11422,7 @@
               </wp:anchor>
             </w:drawing>
           </mc:Choice>
-          <mc:Fallback>
+          <mc:Fallback xmlns:w16sdtdh="http://schemas.microsoft.com/office/word/2020/wordml/sdtdatahash" xmlns:w16="http://schemas.microsoft.com/office/word/2018/wordml" xmlns:w16cid="http://schemas.microsoft.com/office/word/2016/wordml/cid" xmlns:w16cex="http://schemas.microsoft.com/office/word/2018/wordml/cex" xmlns:oel="http://schemas.microsoft.com/office/2019/extlst" xmlns:am3d="http://schemas.microsoft.com/office/drawing/2017/model3d" xmlns:aink="http://schemas.microsoft.com/office/drawing/2016/ink" xmlns:cx8="http://schemas.microsoft.com/office/drawing/2016/5/14/chartex" xmlns:cx7="http://schemas.microsoft.com/office/drawing/2016/5/13/chartex" xmlns:cx6="http://schemas.microsoft.com/office/drawing/2016/5/12/chartex" xmlns:cx5="http://schemas.microsoft.com/office/drawing/2016/5/11/chartex" xmlns:cx4="http://schemas.microsoft.com/office/drawing/2016/5/10/chartex" xmlns:cx3="http://schemas.microsoft.com/office/drawing/2016/5/9/chartex" xmlns:cx2="http://schemas.microsoft.com/office/drawing/2015/10/21/chartex" xmlns:cx1="http://schemas.microsoft.com/office/drawing/2015/9/8/chartex">
             <w:pict>
               <v:line w14:anchorId="0737B30A" id="Straight Connector 28" o:spid="_x0000_s1026" style="position:absolute;z-index:251696128;visibility:visible;mso-wrap-style:square;mso-wrap-distance-left:9pt;mso-wrap-distance-top:0;mso-wrap-distance-right:9pt;mso-wrap-distance-bottom:0;mso-position-horizontal:absolute;mso-position-horizontal-relative:text;mso-position-vertical:absolute;mso-position-vertical-relative:text" from="173.6pt,144.4pt" to="182.45pt,144.4pt" o:gfxdata="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" strokecolor="#4472c4 [3204]" strokeweight=".5pt">
                 <v:stroke joinstyle="miter"/>
@@ -11504,7 +11487,7 @@
               </wp:anchor>
             </w:drawing>
           </mc:Choice>
-          <mc:Fallback>
+          <mc:Fallback xmlns:w16sdtdh="http://schemas.microsoft.com/office/word/2020/wordml/sdtdatahash" xmlns:w16="http://schemas.microsoft.com/office/word/2018/wordml" xmlns:w16cid="http://schemas.microsoft.com/office/word/2016/wordml/cid" xmlns:w16cex="http://schemas.microsoft.com/office/word/2018/wordml/cex" xmlns:oel="http://schemas.microsoft.com/office/2019/extlst" xmlns:am3d="http://schemas.microsoft.com/office/drawing/2017/model3d" xmlns:aink="http://schemas.microsoft.com/office/drawing/2016/ink" xmlns:cx8="http://schemas.microsoft.com/office/drawing/2016/5/14/chartex" xmlns:cx7="http://schemas.microsoft.com/office/drawing/2016/5/13/chartex" xmlns:cx6="http://schemas.microsoft.com/office/drawing/2016/5/12/chartex" xmlns:cx5="http://schemas.microsoft.com/office/drawing/2016/5/11/chartex" xmlns:cx4="http://schemas.microsoft.com/office/drawing/2016/5/10/chartex" xmlns:cx3="http://schemas.microsoft.com/office/drawing/2016/5/9/chartex" xmlns:cx2="http://schemas.microsoft.com/office/drawing/2015/10/21/chartex" xmlns:cx1="http://schemas.microsoft.com/office/drawing/2015/9/8/chartex">
             <w:pict>
               <v:line w14:anchorId="064E58AF" id="Straight Connector 27" o:spid="_x0000_s1026" style="position:absolute;z-index:251695104;visibility:visible;mso-wrap-style:square;mso-wrap-distance-left:9pt;mso-wrap-distance-top:0;mso-wrap-distance-right:9pt;mso-wrap-distance-bottom:0;mso-position-horizontal:absolute;mso-position-horizontal-relative:text;mso-position-vertical:absolute;mso-position-vertical-relative:text" from="173.6pt,16.55pt" to="173.6pt,143.8pt" o:gfxdata="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" strokecolor="#4472c4 [3204]" strokeweight=".5pt">
                 <v:stroke joinstyle="miter"/>
@@ -11569,7 +11552,7 @@
               </wp:anchor>
             </w:drawing>
           </mc:Choice>
-          <mc:Fallback>
+          <mc:Fallback xmlns:w16sdtdh="http://schemas.microsoft.com/office/word/2020/wordml/sdtdatahash" xmlns:w16="http://schemas.microsoft.com/office/word/2018/wordml" xmlns:w16cid="http://schemas.microsoft.com/office/word/2016/wordml/cid" xmlns:w16cex="http://schemas.microsoft.com/office/word/2018/wordml/cex" xmlns:oel="http://schemas.microsoft.com/office/2019/extlst" xmlns:am3d="http://schemas.microsoft.com/office/drawing/2017/model3d" xmlns:aink="http://schemas.microsoft.com/office/drawing/2016/ink" xmlns:cx8="http://schemas.microsoft.com/office/drawing/2016/5/14/chartex" xmlns:cx7="http://schemas.microsoft.com/office/drawing/2016/5/13/chartex" xmlns:cx6="http://schemas.microsoft.com/office/drawing/2016/5/12/chartex" xmlns:cx5="http://schemas.microsoft.com/office/drawing/2016/5/11/chartex" xmlns:cx4="http://schemas.microsoft.com/office/drawing/2016/5/10/chartex" xmlns:cx3="http://schemas.microsoft.com/office/drawing/2016/5/9/chartex" xmlns:cx2="http://schemas.microsoft.com/office/drawing/2015/10/21/chartex" xmlns:cx1="http://schemas.microsoft.com/office/drawing/2015/9/8/chartex">
             <w:pict>
               <v:line w14:anchorId="38A213CA" id="Straight Connector 26" o:spid="_x0000_s1026" style="position:absolute;flip:x;z-index:251694080;visibility:visible;mso-wrap-style:square;mso-wrap-distance-left:9pt;mso-wrap-distance-top:0;mso-wrap-distance-right:9pt;mso-wrap-distance-bottom:0;mso-position-horizontal:absolute;mso-position-horizontal-relative:text;mso-position-vertical:absolute;mso-position-vertical-relative:text" from="174.85pt,15.9pt" to="228.2pt,15.9pt" o:gfxdata="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" strokecolor="#4472c4 [3204]" strokeweight=".5pt">
                 <v:stroke joinstyle="miter"/>
@@ -11634,7 +11617,7 @@
               </wp:anchor>
             </w:drawing>
           </mc:Choice>
-          <mc:Fallback>
+          <mc:Fallback xmlns:w16sdtdh="http://schemas.microsoft.com/office/word/2020/wordml/sdtdatahash" xmlns:w16="http://schemas.microsoft.com/office/word/2018/wordml" xmlns:w16cid="http://schemas.microsoft.com/office/word/2016/wordml/cid" xmlns:w16cex="http://schemas.microsoft.com/office/word/2018/wordml/cex" xmlns:oel="http://schemas.microsoft.com/office/2019/extlst" xmlns:am3d="http://schemas.microsoft.com/office/drawing/2017/model3d" xmlns:aink="http://schemas.microsoft.com/office/drawing/2016/ink" xmlns:cx8="http://schemas.microsoft.com/office/drawing/2016/5/14/chartex" xmlns:cx7="http://schemas.microsoft.com/office/drawing/2016/5/13/chartex" xmlns:cx6="http://schemas.microsoft.com/office/drawing/2016/5/12/chartex" xmlns:cx5="http://schemas.microsoft.com/office/drawing/2016/5/11/chartex" xmlns:cx4="http://schemas.microsoft.com/office/drawing/2016/5/10/chartex" xmlns:cx3="http://schemas.microsoft.com/office/drawing/2016/5/9/chartex" xmlns:cx2="http://schemas.microsoft.com/office/drawing/2015/10/21/chartex" xmlns:cx1="http://schemas.microsoft.com/office/drawing/2015/9/8/chartex">
             <w:pict>
               <v:line w14:anchorId="4D9B6305" id="Straight Connector 25" o:spid="_x0000_s1026" style="position:absolute;z-index:251693056;visibility:visible;mso-wrap-style:square;mso-wrap-distance-left:9pt;mso-wrap-distance-top:0;mso-wrap-distance-right:9pt;mso-wrap-distance-bottom:0;mso-position-horizontal:absolute;mso-position-horizontal-relative:text;mso-position-vertical:absolute;mso-position-vertical-relative:text" from="228.55pt,5.45pt" to="228.55pt,28.25pt" o:gfxdata="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" strokecolor="#4472c4 [3204]" strokeweight=".5pt">
                 <v:stroke joinstyle="miter"/>
@@ -11794,7 +11777,7 @@
           <w:szCs w:val="26"/>
         </w:rPr>
       </w:pPr>
-      <w:bookmarkStart w:id="6" w:name="_Toc148296025"/>
+      <w:bookmarkStart w:id="7" w:name="_Toc148296025"/>
       <w:r>
         <w:rPr>
           <w:rFonts w:cs="Times New Roman"/>
@@ -11805,7 +11788,7 @@
         </w:rPr>
         <w:t>I.1.3 Chức năng và nhiệm vụ của từng bộ phận trong Bộ máy hoạt động</w:t>
       </w:r>
-      <w:bookmarkEnd w:id="6"/>
+      <w:bookmarkEnd w:id="7"/>
       <w:r>
         <w:rPr>
           <w:rFonts w:cs="Times New Roman"/>
@@ -11916,7 +11899,6 @@
           <w:szCs w:val="26"/>
           <w:u w:val="single"/>
         </w:rPr>
-        <w:lastRenderedPageBreak/>
         <w:t>Phòng kế toán :</w:t>
       </w:r>
     </w:p>
@@ -12258,15 +12240,7 @@
           <w:sz w:val="26"/>
           <w:szCs w:val="26"/>
         </w:rPr>
-        <w:t xml:space="preserve">Nhân viên bán hàng là vị trí bán hàng cho cửa hàng. Người làm nhân viên bán hàng có trách nhiệm tiếp xúc với khách hàng, liên hệ và tư vấn khách hàng để họ có thể lựa chọn cho mình sản phẩm ưng ý nhất. Bên cạnh việc bán hàng còn cần giải đáp </w:t>
-      </w:r>
-      <w:r>
-        <w:rPr>
-          <w:sz w:val="26"/>
-          <w:szCs w:val="26"/>
-        </w:rPr>
-        <w:lastRenderedPageBreak/>
-        <w:t>mọi thắc mắc về sản phẩm và dịch vụ tạo sự hài lòng với khách hàng, tăng doanh thu cho doanh nghiệp.</w:t>
+        <w:t>Nhân viên bán hàng là vị trí bán hàng cho cửa hàng. Người làm nhân viên bán hàng có trách nhiệm tiếp xúc với khách hàng, liên hệ và tư vấn khách hàng để họ có thể lựa chọn cho mình sản phẩm ưng ý nhất. Bên cạnh việc bán hàng còn cần giải đáp mọi thắc mắc về sản phẩm và dịch vụ tạo sự hài lòng với khách hàng, tăng doanh thu cho doanh nghiệp.</w:t>
       </w:r>
     </w:p>
     <w:p>
@@ -12566,7 +12540,7 @@
           <w:rFonts w:cs="Times New Roman"/>
         </w:rPr>
       </w:pPr>
-      <w:bookmarkStart w:id="7" w:name="_Toc148296026"/>
+      <w:bookmarkStart w:id="8" w:name="_Toc148296026"/>
       <w:r>
         <w:rPr>
           <w:rFonts w:cs="Times New Roman"/>
@@ -12585,7 +12559,7 @@
         </w:rPr>
         <w:t xml:space="preserve"> Phân tích thực trạng, vấn đề cần giải quyết</w:t>
       </w:r>
-      <w:bookmarkEnd w:id="7"/>
+      <w:bookmarkEnd w:id="8"/>
       <w:r>
         <w:rPr>
           <w:rFonts w:cs="Times New Roman"/>
@@ -12604,7 +12578,7 @@
           <w:szCs w:val="26"/>
         </w:rPr>
       </w:pPr>
-      <w:bookmarkStart w:id="8" w:name="_Toc148296027"/>
+      <w:bookmarkStart w:id="9" w:name="_Toc148296027"/>
       <w:r>
         <w:rPr>
           <w:rFonts w:cs="Times New Roman"/>
@@ -12615,7 +12589,7 @@
         </w:rPr>
         <w:t>I.2.1 Khảo sát hệ thống</w:t>
       </w:r>
-      <w:bookmarkEnd w:id="8"/>
+      <w:bookmarkEnd w:id="9"/>
       <w:r>
         <w:rPr>
           <w:rFonts w:cs="Times New Roman"/>
@@ -12799,15 +12773,7 @@
           <w:sz w:val="26"/>
           <w:szCs w:val="26"/>
         </w:rPr>
-        <w:t xml:space="preserve">Quản lý tài chính: BB’s mart kiểm soát tài chính hiệu quả bằng cách theo dõi, tiếp nhận đơn đặt hàng từ khách hàng hoặc các cửa hàng trong hệ thống. Giám sát các </w:t>
-      </w:r>
-      <w:r>
-        <w:rPr>
-          <w:sz w:val="26"/>
-          <w:szCs w:val="26"/>
-        </w:rPr>
-        <w:lastRenderedPageBreak/>
-        <w:t>khoản thu chi, nhu cầu khách hàng để có thể quản lý tài sản của công ty và phát triển hiệu quả.</w:t>
+        <w:t>Quản lý tài chính: BB’s mart kiểm soát tài chính hiệu quả bằng cách theo dõi, tiếp nhận đơn đặt hàng từ khách hàng hoặc các cửa hàng trong hệ thống. Giám sát các khoản thu chi, nhu cầu khách hàng để có thể quản lý tài sản của công ty và phát triển hiệu quả.</w:t>
       </w:r>
       <w:r>
         <w:rPr>
@@ -12963,7 +12929,7 @@
           <w:szCs w:val="26"/>
         </w:rPr>
       </w:pPr>
-      <w:bookmarkStart w:id="9" w:name="_Toc148296028"/>
+      <w:bookmarkStart w:id="10" w:name="_Toc148296028"/>
       <w:r>
         <w:rPr>
           <w:rFonts w:cs="Times New Roman"/>
@@ -12974,7 +12940,7 @@
         </w:rPr>
         <w:t>I.2.2 Đánh giá hiện trạng</w:t>
       </w:r>
-      <w:bookmarkEnd w:id="9"/>
+      <w:bookmarkEnd w:id="10"/>
       <w:r>
         <w:rPr>
           <w:rFonts w:cs="Times New Roman"/>
@@ -13119,7 +13085,7 @@
           <w:szCs w:val="26"/>
         </w:rPr>
       </w:pPr>
-      <w:bookmarkStart w:id="10" w:name="_Toc148296029"/>
+      <w:bookmarkStart w:id="11" w:name="_Toc148296029"/>
       <w:r>
         <w:rPr>
           <w:rFonts w:cs="Times New Roman"/>
@@ -13128,7 +13094,7 @@
         </w:rPr>
         <w:t>I.3 Mục tiêu phát triển hệ thống</w:t>
       </w:r>
-      <w:bookmarkEnd w:id="10"/>
+      <w:bookmarkEnd w:id="11"/>
       <w:r>
         <w:rPr>
           <w:rFonts w:cs="Times New Roman"/>
@@ -13388,16 +13354,7 @@
           <w:sz w:val="26"/>
           <w:szCs w:val="26"/>
         </w:rPr>
-        <w:t xml:space="preserve">Hỗ trợ xuất phiếu bán hàng theo mẫu sẵn có đối với cả hình thức bán sỉ và bán lẻ. Theo dõi số lượng và thông tin khách hàng, cũng như thu chi và công nợ với từng khách hàng. Theo dõi cụ thể tổng số lượng bán ra cùng lợi nhuận thu được. Kết nối được </w:t>
-      </w:r>
-      <w:r>
-        <w:rPr>
-          <w:rFonts w:eastAsiaTheme="majorEastAsia"/>
-          <w:sz w:val="26"/>
-          <w:szCs w:val="26"/>
-        </w:rPr>
-        <w:lastRenderedPageBreak/>
-        <w:t>với các thiết bị tại cửa hàng như máy in, đầu đọc mã vạch, két tiền…Xuất báo cáo tài chính, doanh thu theo từng tiêu chí như nhân viên, mặt hàng, chi nhánh… Mục tiêu là cung cấp thông tin chi tiết và dễ hiểu về tình hình kinh doanh, xu hướng bán hàng, hiệu suất nhân viên, tỷ lệ lợi nhuận và các chỉ số kinh doanh khác.</w:t>
+        <w:t>Hỗ trợ xuất phiếu bán hàng theo mẫu sẵn có đối với cả hình thức bán sỉ và bán lẻ. Theo dõi số lượng và thông tin khách hàng, cũng như thu chi và công nợ với từng khách hàng. Theo dõi cụ thể tổng số lượng bán ra cùng lợi nhuận thu được. Kết nối được với các thiết bị tại cửa hàng như máy in, đầu đọc mã vạch, két tiền…Xuất báo cáo tài chính, doanh thu theo từng tiêu chí như nhân viên, mặt hàng, chi nhánh… Mục tiêu là cung cấp thông tin chi tiết và dễ hiểu về tình hình kinh doanh, xu hướng bán hàng, hiệu suất nhân viên, tỷ lệ lợi nhuận và các chỉ số kinh doanh khác.</w:t>
       </w:r>
     </w:p>
     <w:p>
@@ -13621,7 +13578,7 @@
           <w:szCs w:val="26"/>
         </w:rPr>
       </w:pPr>
-      <w:bookmarkStart w:id="11" w:name="_Toc148296030"/>
+      <w:bookmarkStart w:id="12" w:name="_Toc148296030"/>
       <w:r>
         <w:rPr>
           <w:rFonts w:cs="Times New Roman"/>
@@ -13630,7 +13587,7 @@
         </w:rPr>
         <w:t>II PHÂN TÍCH HỆ THỐNG</w:t>
       </w:r>
-      <w:bookmarkEnd w:id="11"/>
+      <w:bookmarkEnd w:id="12"/>
       <w:r>
         <w:rPr>
           <w:rFonts w:cs="Times New Roman"/>
@@ -13647,14 +13604,14 @@
           <w:rFonts w:cs="Times New Roman"/>
         </w:rPr>
       </w:pPr>
-      <w:bookmarkStart w:id="12" w:name="_Toc148296031"/>
+      <w:bookmarkStart w:id="13" w:name="_Toc148296031"/>
       <w:r>
         <w:rPr>
           <w:rFonts w:cs="Times New Roman"/>
         </w:rPr>
         <w:t>2.1 Phương pháp xác định yêu cầu</w:t>
       </w:r>
-      <w:bookmarkEnd w:id="12"/>
+      <w:bookmarkEnd w:id="13"/>
     </w:p>
     <w:p>
       <w:pPr>
@@ -13685,13 +13642,12 @@
           <w:sz w:val="26"/>
           <w:szCs w:val="26"/>
         </w:rPr>
-        <w:lastRenderedPageBreak/>
         <w:drawing>
           <wp:inline distT="0" distB="0" distL="0" distR="0" wp14:anchorId="68D79537" wp14:editId="31845957">
             <wp:extent cx="3810000" cy="2667000"/>
             <wp:effectExtent l="0" t="0" r="0" b="0"/>
             <wp:docPr id="6" name="Picture 1" descr="Các phương pháp xác định yêu cầu.">
-              <a:hlinkClick xmlns:a="http://schemas.openxmlformats.org/drawingml/2006/main" r:id="rId13"/>
+              <a:hlinkClick xmlns:a="http://schemas.openxmlformats.org/drawingml/2006/main" r:id="rId16"/>
             </wp:docPr>
             <wp:cNvGraphicFramePr>
               <a:graphicFrameLocks xmlns:a="http://schemas.openxmlformats.org/drawingml/2006/main" noChangeAspect="1"/>
@@ -13701,14 +13657,14 @@
                 <pic:pic xmlns:pic="http://schemas.openxmlformats.org/drawingml/2006/picture">
                   <pic:nvPicPr>
                     <pic:cNvPr id="6" name="Picture 6" descr="Các phương pháp xác định yêu cầu.">
-                      <a:hlinkClick r:id="rId13"/>
+                      <a:hlinkClick r:id="rId16"/>
                     </pic:cNvPr>
                     <pic:cNvPicPr>
                       <a:picLocks noChangeAspect="1"/>
                     </pic:cNvPicPr>
                   </pic:nvPicPr>
                   <pic:blipFill>
-                    <a:blip r:embed="rId14">
+                    <a:blip r:embed="rId17">
                       <a:extLst>
                         <a:ext uri="{28A0092B-C50C-407E-A947-70E740481C1C}">
                           <a14:useLocalDpi xmlns:a14="http://schemas.microsoft.com/office/drawing/2010/main" val="0"/>
@@ -13752,7 +13708,7 @@
           <w:lang w:eastAsia="vi-VN"/>
         </w:rPr>
       </w:pPr>
-      <w:bookmarkStart w:id="13" w:name="_Toc148296032"/>
+      <w:bookmarkStart w:id="14" w:name="_Toc148296032"/>
       <w:r>
         <w:rPr>
           <w:rFonts w:cs="Times New Roman"/>
@@ -13785,7 +13741,7 @@
         </w:rPr>
         <w:t>Phương pháp truyền thống :</w:t>
       </w:r>
-      <w:bookmarkEnd w:id="13"/>
+      <w:bookmarkEnd w:id="14"/>
     </w:p>
     <w:p>
       <w:pPr>
@@ -13873,7 +13829,7 @@
           <w:szCs w:val="26"/>
         </w:rPr>
       </w:pPr>
-      <w:bookmarkStart w:id="14" w:name="_Toc148296033"/>
+      <w:bookmarkStart w:id="15" w:name="_Toc148296033"/>
       <w:r>
         <w:rPr>
           <w:rFonts w:cs="Times New Roman"/>
@@ -13914,7 +13870,7 @@
         </w:rPr>
         <w:t>Phương pháp phỏng vấn.</w:t>
       </w:r>
-      <w:bookmarkEnd w:id="14"/>
+      <w:bookmarkEnd w:id="15"/>
     </w:p>
     <w:p>
       <w:pPr>
@@ -14302,7 +14258,6 @@
                 <w:bdr w:val="none" w:sz="0" w:space="0" w:color="auto" w:frame="1"/>
                 <w:lang w:eastAsia="vi-VN"/>
               </w:rPr>
-              <w:lastRenderedPageBreak/>
               <w:t>Ưu điểm</w:t>
             </w:r>
           </w:p>
@@ -14756,7 +14711,7 @@
             <wp:extent cx="5731510" cy="3510280"/>
             <wp:effectExtent l="0" t="0" r="2540" b="0"/>
             <wp:docPr id="5" name="Picture 1" descr="Quy trình phỏng vấn">
-              <a:hlinkClick xmlns:a="http://schemas.openxmlformats.org/drawingml/2006/main" r:id="rId15"/>
+              <a:hlinkClick xmlns:a="http://schemas.openxmlformats.org/drawingml/2006/main" r:id="rId18"/>
             </wp:docPr>
             <wp:cNvGraphicFramePr>
               <a:graphicFrameLocks xmlns:a="http://schemas.openxmlformats.org/drawingml/2006/main" noChangeAspect="1"/>
@@ -14766,14 +14721,14 @@
                 <pic:pic xmlns:pic="http://schemas.openxmlformats.org/drawingml/2006/picture">
                   <pic:nvPicPr>
                     <pic:cNvPr id="5" name="Picture 5" descr="Quy trình phỏng vấn">
-                      <a:hlinkClick r:id="rId15"/>
+                      <a:hlinkClick r:id="rId18"/>
                     </pic:cNvPr>
                     <pic:cNvPicPr>
                       <a:picLocks noChangeAspect="1"/>
                     </pic:cNvPicPr>
                   </pic:nvPicPr>
                   <pic:blipFill>
-                    <a:blip r:embed="rId16">
+                    <a:blip r:embed="rId19">
                       <a:extLst>
                         <a:ext uri="{28A0092B-C50C-407E-A947-70E740481C1C}">
                           <a14:useLocalDpi xmlns:a14="http://schemas.microsoft.com/office/drawing/2010/main" val="0"/>
@@ -14869,7 +14824,6 @@
           <w:sz w:val="26"/>
           <w:szCs w:val="26"/>
         </w:rPr>
-        <w:lastRenderedPageBreak/>
         <w:t>Danh sách những cá nhân, bộ phận sẽ phỏng vấn.</w:t>
       </w:r>
     </w:p>
@@ -15491,7 +15445,7 @@
           <w:szCs w:val="26"/>
         </w:rPr>
       </w:pPr>
-      <w:bookmarkStart w:id="15" w:name="_Toc148296034"/>
+      <w:bookmarkStart w:id="16" w:name="_Toc148296034"/>
       <w:r>
         <w:rPr>
           <w:rFonts w:cs="Times New Roman"/>
@@ -15532,7 +15486,7 @@
         </w:rPr>
         <w:t>Phương pháp lập bảng câu hỏi</w:t>
       </w:r>
-      <w:bookmarkEnd w:id="15"/>
+      <w:bookmarkEnd w:id="16"/>
     </w:p>
     <w:p>
       <w:pPr>
@@ -15631,7 +15585,6 @@
           <w:sz w:val="26"/>
           <w:szCs w:val="26"/>
         </w:rPr>
-        <w:lastRenderedPageBreak/>
         <w:t>Theo chủ định: thỏa tiêu chuẩn (có kinh nghiệm trên 2 năm, thường xuyên sử dụng hệ thống,…)</w:t>
       </w:r>
     </w:p>
@@ -15681,7 +15634,7 @@
             <wp:extent cx="5731510" cy="5445125"/>
             <wp:effectExtent l="0" t="0" r="2540" b="3175"/>
             <wp:docPr id="212954380" name="Picture 212954380" descr="Quy trình phỏng vấn nhóm">
-              <a:hlinkClick xmlns:a="http://schemas.openxmlformats.org/drawingml/2006/main" r:id="rId17"/>
+              <a:hlinkClick xmlns:a="http://schemas.openxmlformats.org/drawingml/2006/main" r:id="rId20"/>
             </wp:docPr>
             <wp:cNvGraphicFramePr>
               <a:graphicFrameLocks xmlns:a="http://schemas.openxmlformats.org/drawingml/2006/main" noChangeAspect="1"/>
@@ -15691,14 +15644,14 @@
                 <pic:pic xmlns:pic="http://schemas.openxmlformats.org/drawingml/2006/picture">
                   <pic:nvPicPr>
                     <pic:cNvPr id="1" name="Picture 1" descr="Quy trình phỏng vấn nhóm">
-                      <a:hlinkClick r:id="rId17"/>
+                      <a:hlinkClick r:id="rId20"/>
                     </pic:cNvPr>
                     <pic:cNvPicPr>
                       <a:picLocks noChangeAspect="1"/>
                     </pic:cNvPicPr>
                   </pic:nvPicPr>
                   <pic:blipFill>
-                    <a:blip r:embed="rId18">
+                    <a:blip r:embed="rId21">
                       <a:extLst>
                         <a:ext uri="{28A0092B-C50C-407E-A947-70E740481C1C}">
                           <a14:useLocalDpi xmlns:a14="http://schemas.microsoft.com/office/drawing/2010/main" val="0"/>
@@ -15966,7 +15919,6 @@
           <w:sz w:val="26"/>
           <w:szCs w:val="26"/>
         </w:rPr>
-        <w:lastRenderedPageBreak/>
         <w:t>Có phần nhận xét chung/yêu cầu gì.Trong bảng câu hỏi cần ghi rõ họ tên/ký tên xác nhận trách nhiệm thông tin của người trả lời để tiện việc liên lạc, trao đổi. Dưới đây là bảng so sánh các phương pháp</w:t>
       </w:r>
     </w:p>
@@ -17012,7 +16964,6 @@
           <w:sz w:val="26"/>
           <w:szCs w:val="26"/>
         </w:rPr>
-        <w:lastRenderedPageBreak/>
         <w:t xml:space="preserve">Thiếu tài liệu </w:t>
       </w:r>
     </w:p>
@@ -17114,7 +17065,7 @@
         </w:rPr>
         <w:t xml:space="preserve">Tham gia trực tiếp vào một bước hay cả quy trình nghiệp vụ =&gt; ghi nhận, nắm bắt những thông tin cần thiết. </w:t>
       </w:r>
-      <w:bookmarkStart w:id="16" w:name="_Toc148296035"/>
+      <w:bookmarkStart w:id="17" w:name="_Toc148296035"/>
     </w:p>
     <w:p>
       <w:pPr>
@@ -17144,7 +17095,7 @@
         </w:rPr>
         <w:t>Phương pháp hiện đại</w:t>
       </w:r>
-      <w:bookmarkEnd w:id="16"/>
+      <w:bookmarkEnd w:id="17"/>
     </w:p>
     <w:p>
       <w:pPr>
@@ -17655,7 +17606,7 @@
           <w:szCs w:val="26"/>
         </w:rPr>
       </w:pPr>
-      <w:bookmarkStart w:id="17" w:name="_Toc148296036"/>
+      <w:bookmarkStart w:id="18" w:name="_Toc148296036"/>
       <w:r>
         <w:rPr>
           <w:b/>
@@ -17674,7 +17625,7 @@
         </w:rPr>
         <w:t>.2 Đặc tả yêu cầu hệ thống</w:t>
       </w:r>
-      <w:bookmarkEnd w:id="17"/>
+      <w:bookmarkEnd w:id="18"/>
       <w:r>
         <w:rPr>
           <w:b/>
@@ -17697,7 +17648,6 @@
           <w:sz w:val="26"/>
           <w:szCs w:val="26"/>
         </w:rPr>
-        <w:lastRenderedPageBreak/>
         <w:t xml:space="preserve">        Khách hàng đến cửa hàng BB's Mart sẽ đi dọc theo các kệ hàng và chọn các sản phẩm mình cần mua, bao gồm thực phẩm tươi sống, đồ ăn đóng gói sẵn, đồ uống, bánh kẹo, sữa chua, mỹ phẩm...</w:t>
       </w:r>
     </w:p>
@@ -17753,7 +17703,7 @@
           <w:rFonts w:cs="Times New Roman"/>
         </w:rPr>
       </w:pPr>
-      <w:bookmarkStart w:id="18" w:name="_Toc148296037"/>
+      <w:bookmarkStart w:id="19" w:name="_Toc148296037"/>
       <w:r>
         <w:rPr>
           <w:rFonts w:cs="Times New Roman"/>
@@ -17766,7 +17716,7 @@
         </w:rPr>
         <w:t>.3 Sơ đồ phân rã chức năng</w:t>
       </w:r>
-      <w:bookmarkEnd w:id="18"/>
+      <w:bookmarkEnd w:id="19"/>
     </w:p>
     <w:p>
       <w:pPr>
@@ -17803,7 +17753,7 @@
                     </pic:cNvPicPr>
                   </pic:nvPicPr>
                   <pic:blipFill>
-                    <a:blip r:embed="rId19">
+                    <a:blip r:embed="rId22">
                       <a:extLst>
                         <a:ext uri="{28A0092B-C50C-407E-A947-70E740481C1C}">
                           <a14:useLocalDpi xmlns:a14="http://schemas.microsoft.com/office/drawing/2010/main" val="0"/>
@@ -17854,12 +17804,11 @@
           <w:rFonts w:cs="Times New Roman"/>
         </w:rPr>
       </w:pPr>
-      <w:bookmarkStart w:id="19" w:name="_Toc148296038"/>
+      <w:bookmarkStart w:id="20" w:name="_Toc148296038"/>
       <w:r>
         <w:rPr>
           <w:rFonts w:cs="Times New Roman"/>
         </w:rPr>
-        <w:lastRenderedPageBreak/>
         <w:t>II</w:t>
       </w:r>
       <w:r>
@@ -17868,7 +17817,7 @@
         </w:rPr>
         <w:t>.4 Sơ đồ luồng dữ liệu</w:t>
       </w:r>
-      <w:bookmarkEnd w:id="19"/>
+      <w:bookmarkEnd w:id="20"/>
       <w:r>
         <w:rPr>
           <w:rFonts w:cs="Times New Roman"/>
@@ -17887,7 +17836,7 @@
           <w:szCs w:val="26"/>
         </w:rPr>
       </w:pPr>
-      <w:bookmarkStart w:id="20" w:name="_Toc148296039"/>
+      <w:bookmarkStart w:id="21" w:name="_Toc148296039"/>
       <w:r>
         <w:rPr>
           <w:rFonts w:cs="Times New Roman"/>
@@ -17908,7 +17857,7 @@
         </w:rPr>
         <w:t>.4.1 Sơ dồ mức ngữ cảnh</w:t>
       </w:r>
-      <w:bookmarkEnd w:id="20"/>
+      <w:bookmarkEnd w:id="21"/>
       <w:r>
         <w:rPr>
           <w:rFonts w:cs="Times New Roman"/>
@@ -17954,7 +17903,7 @@
                     </pic:cNvPicPr>
                   </pic:nvPicPr>
                   <pic:blipFill>
-                    <a:blip r:embed="rId20">
+                    <a:blip r:embed="rId23">
                       <a:extLst>
                         <a:ext uri="{28A0092B-C50C-407E-A947-70E740481C1C}">
                           <a14:useLocalDpi xmlns:a14="http://schemas.microsoft.com/office/drawing/2010/main" val="0"/>
@@ -17997,7 +17946,7 @@
           <w:szCs w:val="26"/>
         </w:rPr>
       </w:pPr>
-      <w:bookmarkStart w:id="21" w:name="_Toc148296040"/>
+      <w:bookmarkStart w:id="22" w:name="_Toc148296040"/>
       <w:r>
         <w:rPr>
           <w:rFonts w:cs="Times New Roman"/>
@@ -18018,7 +17967,7 @@
         </w:rPr>
         <w:t>.4.2 Sơ đồ mức 0</w:t>
       </w:r>
-      <w:bookmarkEnd w:id="21"/>
+      <w:bookmarkEnd w:id="22"/>
     </w:p>
     <w:p>
       <w:pPr>
@@ -18053,7 +18002,7 @@
                     </pic:cNvPicPr>
                   </pic:nvPicPr>
                   <pic:blipFill>
-                    <a:blip r:embed="rId21">
+                    <a:blip r:embed="rId24">
                       <a:extLst>
                         <a:ext uri="{28A0092B-C50C-407E-A947-70E740481C1C}">
                           <a14:useLocalDpi xmlns:a14="http://schemas.microsoft.com/office/drawing/2010/main" val="0"/>
@@ -18095,7 +18044,7 @@
           <w:szCs w:val="26"/>
         </w:rPr>
       </w:pPr>
-      <w:bookmarkStart w:id="22" w:name="_Toc148296041"/>
+      <w:bookmarkStart w:id="23" w:name="_Toc148296041"/>
       <w:r>
         <w:rPr>
           <w:rFonts w:cs="Times New Roman"/>
@@ -18112,7 +18061,7 @@
         </w:rPr>
         <w:t>KHẢO</w:t>
       </w:r>
-      <w:bookmarkEnd w:id="22"/>
+      <w:bookmarkEnd w:id="23"/>
     </w:p>
     <w:p>
       <w:pPr>
@@ -18128,7 +18077,7 @@
         </w:rPr>
         <w:t xml:space="preserve">[1] </w:t>
       </w:r>
-      <w:hyperlink r:id="rId22" w:history="1">
+      <w:hyperlink r:id="rId25" w:history="1">
         <w:r>
           <w:rPr>
             <w:rStyle w:val="Hyperlink"/>
@@ -18158,8 +18107,8 @@
       </w:r>
     </w:p>
     <w:sectPr>
-      <w:headerReference w:type="default" r:id="rId23"/>
-      <w:footerReference w:type="default" r:id="rId24"/>
+      <w:headerReference w:type="default" r:id="rId26"/>
+      <w:footerReference w:type="default" r:id="rId27"/>
       <w:pgSz w:w="11907" w:h="16840" w:code="9"/>
       <w:pgMar w:top="1418" w:right="1134" w:bottom="1134" w:left="1701" w:header="720" w:footer="720" w:gutter="0"/>
       <w:pgNumType w:start="1"/>
@@ -18171,7 +18120,7 @@
 </file>
 
 <file path=word/endnotes.xml><?xml version="1.0" encoding="utf-8"?>
-<w:endnotes xmlns:wpc="http://schemas.microsoft.com/office/word/2010/wordprocessingCanvas" xmlns:cx="http://schemas.microsoft.com/office/drawing/2014/chartex" xmlns:cx1="http://schemas.microsoft.com/office/drawing/2015/9/8/chartex" xmlns:cx2="http://schemas.microsoft.com/office/drawing/2015/10/21/chartex" xmlns:cx3="http://schemas.microsoft.com/office/drawing/2016/5/9/chartex" xmlns:cx4="http://schemas.microsoft.com/office/drawing/2016/5/10/chartex" xmlns:cx5="http://schemas.microsoft.com/office/drawing/2016/5/11/chartex" xmlns:cx6="http://schemas.microsoft.com/office/drawing/2016/5/12/chartex" xmlns:cx7="http://schemas.microsoft.com/office/drawing/2016/5/13/chartex" xmlns:cx8="http://schemas.microsoft.com/office/drawing/2016/5/14/chartex" xmlns:mc="http://schemas.openxmlformats.org/markup-compatibility/2006" xmlns:aink="http://schemas.microsoft.com/office/drawing/2016/ink" xmlns:am3d="http://schemas.microsoft.com/office/drawing/2017/model3d" xmlns:o="urn:schemas-microsoft-com:office:office" xmlns:oel="http://schemas.microsoft.com/office/2019/extlst" xmlns:r="http://schemas.openxmlformats.org/officeDocument/2006/relationships" xmlns:m="http://schemas.openxmlformats.org/officeDocument/2006/math" xmlns:v="urn:schemas-microsoft-com:vml" xmlns:wp14="http://schemas.microsoft.com/office/word/2010/wordprocessingDrawing" xmlns:wp="http://schemas.openxmlformats.org/drawingml/2006/wordprocessingDrawing" xmlns:w10="urn:schemas-microsoft-com:office:word" xmlns:w="http://schemas.openxmlformats.org/wordprocessingml/2006/main" xmlns:w14="http://schemas.microsoft.com/office/word/2010/wordml" xmlns:w15="http://schemas.microsoft.com/office/word/2012/wordml" xmlns:w16cex="http://schemas.microsoft.com/office/word/2018/wordml/cex" xmlns:w16cid="http://schemas.microsoft.com/office/word/2016/wordml/cid" xmlns:w16="http://schemas.microsoft.com/office/word/2018/wordml" xmlns:w16sdtdh="http://schemas.microsoft.com/office/word/2020/wordml/sdtdatahash" xmlns:w16se="http://schemas.microsoft.com/office/word/2015/wordml/symex" xmlns:wpg="http://schemas.microsoft.com/office/word/2010/wordprocessingGroup" xmlns:wpi="http://schemas.microsoft.com/office/word/2010/wordprocessingInk" xmlns:wne="http://schemas.microsoft.com/office/word/2006/wordml" xmlns:wps="http://schemas.microsoft.com/office/word/2010/wordprocessingShape" mc:Ignorable="w14 w15 w16se w16cid w16 w16cex w16sdtdh wp14">
+<w:endnotes xmlns:wpc="http://schemas.microsoft.com/office/word/2010/wordprocessingCanvas" xmlns:cx="http://schemas.microsoft.com/office/drawing/2014/chartex" xmlns:mc="http://schemas.openxmlformats.org/markup-compatibility/2006" xmlns:o="urn:schemas-microsoft-com:office:office" xmlns:r="http://schemas.openxmlformats.org/officeDocument/2006/relationships" xmlns:m="http://schemas.openxmlformats.org/officeDocument/2006/math" xmlns:v="urn:schemas-microsoft-com:vml" xmlns:wp14="http://schemas.microsoft.com/office/word/2010/wordprocessingDrawing" xmlns:wp="http://schemas.openxmlformats.org/drawingml/2006/wordprocessingDrawing" xmlns:w10="urn:schemas-microsoft-com:office:word" xmlns:w="http://schemas.openxmlformats.org/wordprocessingml/2006/main" xmlns:w14="http://schemas.microsoft.com/office/word/2010/wordml" xmlns:w15="http://schemas.microsoft.com/office/word/2012/wordml" xmlns:w16se="http://schemas.microsoft.com/office/word/2015/wordml/symex" xmlns:wpg="http://schemas.microsoft.com/office/word/2010/wordprocessingGroup" xmlns:wpi="http://schemas.microsoft.com/office/word/2010/wordprocessingInk" xmlns:wne="http://schemas.microsoft.com/office/word/2006/wordml" xmlns:wps="http://schemas.microsoft.com/office/word/2010/wordprocessingShape" mc:Ignorable="w14 w15 w16se wp14">
   <w:endnote w:type="separator" w:id="-1">
     <w:p>
       <w:pPr>
@@ -18196,7 +18145,7 @@
 </file>
 
 <file path=word/footer1.xml><?xml version="1.0" encoding="utf-8"?>
-<w:ftr xmlns:wpc="http://schemas.microsoft.com/office/word/2010/wordprocessingCanvas" xmlns:cx="http://schemas.microsoft.com/office/drawing/2014/chartex" xmlns:cx1="http://schemas.microsoft.com/office/drawing/2015/9/8/chartex" xmlns:cx2="http://schemas.microsoft.com/office/drawing/2015/10/21/chartex" xmlns:cx3="http://schemas.microsoft.com/office/drawing/2016/5/9/chartex" xmlns:cx4="http://schemas.microsoft.com/office/drawing/2016/5/10/chartex" xmlns:cx5="http://schemas.microsoft.com/office/drawing/2016/5/11/chartex" xmlns:cx6="http://schemas.microsoft.com/office/drawing/2016/5/12/chartex" xmlns:cx7="http://schemas.microsoft.com/office/drawing/2016/5/13/chartex" xmlns:cx8="http://schemas.microsoft.com/office/drawing/2016/5/14/chartex" xmlns:mc="http://schemas.openxmlformats.org/markup-compatibility/2006" xmlns:aink="http://schemas.microsoft.com/office/drawing/2016/ink" xmlns:am3d="http://schemas.microsoft.com/office/drawing/2017/model3d" xmlns:o="urn:schemas-microsoft-com:office:office" xmlns:oel="http://schemas.microsoft.com/office/2019/extlst" xmlns:r="http://schemas.openxmlformats.org/officeDocument/2006/relationships" xmlns:m="http://schemas.openxmlformats.org/officeDocument/2006/math" xmlns:v="urn:schemas-microsoft-com:vml" xmlns:wp14="http://schemas.microsoft.com/office/word/2010/wordprocessingDrawing" xmlns:wp="http://schemas.openxmlformats.org/drawingml/2006/wordprocessingDrawing" xmlns:w10="urn:schemas-microsoft-com:office:word" xmlns:w="http://schemas.openxmlformats.org/wordprocessingml/2006/main" xmlns:w14="http://schemas.microsoft.com/office/word/2010/wordml" xmlns:w15="http://schemas.microsoft.com/office/word/2012/wordml" xmlns:w16cex="http://schemas.microsoft.com/office/word/2018/wordml/cex" xmlns:w16cid="http://schemas.microsoft.com/office/word/2016/wordml/cid" xmlns:w16="http://schemas.microsoft.com/office/word/2018/wordml" xmlns:w16sdtdh="http://schemas.microsoft.com/office/word/2020/wordml/sdtdatahash" xmlns:w16se="http://schemas.microsoft.com/office/word/2015/wordml/symex" xmlns:wpg="http://schemas.microsoft.com/office/word/2010/wordprocessingGroup" xmlns:wpi="http://schemas.microsoft.com/office/word/2010/wordprocessingInk" xmlns:wne="http://schemas.microsoft.com/office/word/2006/wordml" xmlns:wps="http://schemas.microsoft.com/office/word/2010/wordprocessingShape" mc:Ignorable="w14 w15 w16se w16cid w16 w16cex w16sdtdh wp14">
+<w:ftr xmlns:wpc="http://schemas.microsoft.com/office/word/2010/wordprocessingCanvas" xmlns:cx="http://schemas.microsoft.com/office/drawing/2014/chartex" xmlns:mc="http://schemas.openxmlformats.org/markup-compatibility/2006" xmlns:o="urn:schemas-microsoft-com:office:office" xmlns:r="http://schemas.openxmlformats.org/officeDocument/2006/relationships" xmlns:m="http://schemas.openxmlformats.org/officeDocument/2006/math" xmlns:v="urn:schemas-microsoft-com:vml" xmlns:wp14="http://schemas.microsoft.com/office/word/2010/wordprocessingDrawing" xmlns:wp="http://schemas.openxmlformats.org/drawingml/2006/wordprocessingDrawing" xmlns:w10="urn:schemas-microsoft-com:office:word" xmlns:w="http://schemas.openxmlformats.org/wordprocessingml/2006/main" xmlns:w14="http://schemas.microsoft.com/office/word/2010/wordml" xmlns:w15="http://schemas.microsoft.com/office/word/2012/wordml" xmlns:w16se="http://schemas.microsoft.com/office/word/2015/wordml/symex" xmlns:wpg="http://schemas.microsoft.com/office/word/2010/wordprocessingGroup" xmlns:wpi="http://schemas.microsoft.com/office/word/2010/wordprocessingInk" xmlns:wne="http://schemas.microsoft.com/office/word/2006/wordml" xmlns:wps="http://schemas.microsoft.com/office/word/2010/wordprocessingShape" mc:Ignorable="w14 w15 w16se wp14">
   <w:p>
     <w:pPr>
       <w:pStyle w:val="Footer"/>
@@ -18231,7 +18180,7 @@
 </file>
 
 <file path=word/footer2.xml><?xml version="1.0" encoding="utf-8"?>
-<w:ftr xmlns:wpc="http://schemas.microsoft.com/office/word/2010/wordprocessingCanvas" xmlns:cx="http://schemas.microsoft.com/office/drawing/2014/chartex" xmlns:cx1="http://schemas.microsoft.com/office/drawing/2015/9/8/chartex" xmlns:cx2="http://schemas.microsoft.com/office/drawing/2015/10/21/chartex" xmlns:cx3="http://schemas.microsoft.com/office/drawing/2016/5/9/chartex" xmlns:cx4="http://schemas.microsoft.com/office/drawing/2016/5/10/chartex" xmlns:cx5="http://schemas.microsoft.com/office/drawing/2016/5/11/chartex" xmlns:cx6="http://schemas.microsoft.com/office/drawing/2016/5/12/chartex" xmlns:cx7="http://schemas.microsoft.com/office/drawing/2016/5/13/chartex" xmlns:cx8="http://schemas.microsoft.com/office/drawing/2016/5/14/chartex" xmlns:mc="http://schemas.openxmlformats.org/markup-compatibility/2006" xmlns:aink="http://schemas.microsoft.com/office/drawing/2016/ink" xmlns:am3d="http://schemas.microsoft.com/office/drawing/2017/model3d" xmlns:o="urn:schemas-microsoft-com:office:office" xmlns:oel="http://schemas.microsoft.com/office/2019/extlst" xmlns:r="http://schemas.openxmlformats.org/officeDocument/2006/relationships" xmlns:m="http://schemas.openxmlformats.org/officeDocument/2006/math" xmlns:v="urn:schemas-microsoft-com:vml" xmlns:wp14="http://schemas.microsoft.com/office/word/2010/wordprocessingDrawing" xmlns:wp="http://schemas.openxmlformats.org/drawingml/2006/wordprocessingDrawing" xmlns:w10="urn:schemas-microsoft-com:office:word" xmlns:w="http://schemas.openxmlformats.org/wordprocessingml/2006/main" xmlns:w14="http://schemas.microsoft.com/office/word/2010/wordml" xmlns:w15="http://schemas.microsoft.com/office/word/2012/wordml" xmlns:w16cex="http://schemas.microsoft.com/office/word/2018/wordml/cex" xmlns:w16cid="http://schemas.microsoft.com/office/word/2016/wordml/cid" xmlns:w16="http://schemas.microsoft.com/office/word/2018/wordml" xmlns:w16sdtdh="http://schemas.microsoft.com/office/word/2020/wordml/sdtdatahash" xmlns:w16se="http://schemas.microsoft.com/office/word/2015/wordml/symex" xmlns:wpg="http://schemas.microsoft.com/office/word/2010/wordprocessingGroup" xmlns:wpi="http://schemas.microsoft.com/office/word/2010/wordprocessingInk" xmlns:wne="http://schemas.microsoft.com/office/word/2006/wordml" xmlns:wps="http://schemas.microsoft.com/office/word/2010/wordprocessingShape" mc:Ignorable="w14 w15 w16se w16cid w16 w16cex w16sdtdh wp14">
+<w:ftr xmlns:wpc="http://schemas.microsoft.com/office/word/2010/wordprocessingCanvas" xmlns:cx="http://schemas.microsoft.com/office/drawing/2014/chartex" xmlns:mc="http://schemas.openxmlformats.org/markup-compatibility/2006" xmlns:o="urn:schemas-microsoft-com:office:office" xmlns:r="http://schemas.openxmlformats.org/officeDocument/2006/relationships" xmlns:m="http://schemas.openxmlformats.org/officeDocument/2006/math" xmlns:v="urn:schemas-microsoft-com:vml" xmlns:wp14="http://schemas.microsoft.com/office/word/2010/wordprocessingDrawing" xmlns:wp="http://schemas.openxmlformats.org/drawingml/2006/wordprocessingDrawing" xmlns:w10="urn:schemas-microsoft-com:office:word" xmlns:w="http://schemas.openxmlformats.org/wordprocessingml/2006/main" xmlns:w14="http://schemas.microsoft.com/office/word/2010/wordml" xmlns:w15="http://schemas.microsoft.com/office/word/2012/wordml" xmlns:w16se="http://schemas.microsoft.com/office/word/2015/wordml/symex" xmlns:wpg="http://schemas.microsoft.com/office/word/2010/wordprocessingGroup" xmlns:wpi="http://schemas.microsoft.com/office/word/2010/wordprocessingInk" xmlns:wne="http://schemas.microsoft.com/office/word/2006/wordml" xmlns:wps="http://schemas.microsoft.com/office/word/2010/wordprocessingShape" mc:Ignorable="w14 w15 w16se wp14">
   <w:p>
     <w:pPr>
       <w:pStyle w:val="Footer"/>
@@ -18303,7 +18252,7 @@
 </file>
 
 <file path=word/footnotes.xml><?xml version="1.0" encoding="utf-8"?>
-<w:footnotes xmlns:wpc="http://schemas.microsoft.com/office/word/2010/wordprocessingCanvas" xmlns:cx="http://schemas.microsoft.com/office/drawing/2014/chartex" xmlns:cx1="http://schemas.microsoft.com/office/drawing/2015/9/8/chartex" xmlns:cx2="http://schemas.microsoft.com/office/drawing/2015/10/21/chartex" xmlns:cx3="http://schemas.microsoft.com/office/drawing/2016/5/9/chartex" xmlns:cx4="http://schemas.microsoft.com/office/drawing/2016/5/10/chartex" xmlns:cx5="http://schemas.microsoft.com/office/drawing/2016/5/11/chartex" xmlns:cx6="http://schemas.microsoft.com/office/drawing/2016/5/12/chartex" xmlns:cx7="http://schemas.microsoft.com/office/drawing/2016/5/13/chartex" xmlns:cx8="http://schemas.microsoft.com/office/drawing/2016/5/14/chartex" xmlns:mc="http://schemas.openxmlformats.org/markup-compatibility/2006" xmlns:aink="http://schemas.microsoft.com/office/drawing/2016/ink" xmlns:am3d="http://schemas.microsoft.com/office/drawing/2017/model3d" xmlns:o="urn:schemas-microsoft-com:office:office" xmlns:oel="http://schemas.microsoft.com/office/2019/extlst" xmlns:r="http://schemas.openxmlformats.org/officeDocument/2006/relationships" xmlns:m="http://schemas.openxmlformats.org/officeDocument/2006/math" xmlns:v="urn:schemas-microsoft-com:vml" xmlns:wp14="http://schemas.microsoft.com/office/word/2010/wordprocessingDrawing" xmlns:wp="http://schemas.openxmlformats.org/drawingml/2006/wordprocessingDrawing" xmlns:w10="urn:schemas-microsoft-com:office:word" xmlns:w="http://schemas.openxmlformats.org/wordprocessingml/2006/main" xmlns:w14="http://schemas.microsoft.com/office/word/2010/wordml" xmlns:w15="http://schemas.microsoft.com/office/word/2012/wordml" xmlns:w16cex="http://schemas.microsoft.com/office/word/2018/wordml/cex" xmlns:w16cid="http://schemas.microsoft.com/office/word/2016/wordml/cid" xmlns:w16="http://schemas.microsoft.com/office/word/2018/wordml" xmlns:w16sdtdh="http://schemas.microsoft.com/office/word/2020/wordml/sdtdatahash" xmlns:w16se="http://schemas.microsoft.com/office/word/2015/wordml/symex" xmlns:wpg="http://schemas.microsoft.com/office/word/2010/wordprocessingGroup" xmlns:wpi="http://schemas.microsoft.com/office/word/2010/wordprocessingInk" xmlns:wne="http://schemas.microsoft.com/office/word/2006/wordml" xmlns:wps="http://schemas.microsoft.com/office/word/2010/wordprocessingShape" mc:Ignorable="w14 w15 w16se w16cid w16 w16cex w16sdtdh wp14">
+<w:footnotes xmlns:wpc="http://schemas.microsoft.com/office/word/2010/wordprocessingCanvas" xmlns:cx="http://schemas.microsoft.com/office/drawing/2014/chartex" xmlns:mc="http://schemas.openxmlformats.org/markup-compatibility/2006" xmlns:o="urn:schemas-microsoft-com:office:office" xmlns:r="http://schemas.openxmlformats.org/officeDocument/2006/relationships" xmlns:m="http://schemas.openxmlformats.org/officeDocument/2006/math" xmlns:v="urn:schemas-microsoft-com:vml" xmlns:wp14="http://schemas.microsoft.com/office/word/2010/wordprocessingDrawing" xmlns:wp="http://schemas.openxmlformats.org/drawingml/2006/wordprocessingDrawing" xmlns:w10="urn:schemas-microsoft-com:office:word" xmlns:w="http://schemas.openxmlformats.org/wordprocessingml/2006/main" xmlns:w14="http://schemas.microsoft.com/office/word/2010/wordml" xmlns:w15="http://schemas.microsoft.com/office/word/2012/wordml" xmlns:w16se="http://schemas.microsoft.com/office/word/2015/wordml/symex" xmlns:wpg="http://schemas.microsoft.com/office/word/2010/wordprocessingGroup" xmlns:wpi="http://schemas.microsoft.com/office/word/2010/wordprocessingInk" xmlns:wne="http://schemas.microsoft.com/office/word/2006/wordml" xmlns:wps="http://schemas.microsoft.com/office/word/2010/wordprocessingShape" mc:Ignorable="w14 w15 w16se wp14">
   <w:footnote w:type="separator" w:id="-1">
     <w:p>
       <w:pPr>
@@ -18328,7 +18277,7 @@
 </file>
 
 <file path=word/header1.xml><?xml version="1.0" encoding="utf-8"?>
-<w:hdr xmlns:wpc="http://schemas.microsoft.com/office/word/2010/wordprocessingCanvas" xmlns:cx="http://schemas.microsoft.com/office/drawing/2014/chartex" xmlns:cx1="http://schemas.microsoft.com/office/drawing/2015/9/8/chartex" xmlns:cx2="http://schemas.microsoft.com/office/drawing/2015/10/21/chartex" xmlns:cx3="http://schemas.microsoft.com/office/drawing/2016/5/9/chartex" xmlns:cx4="http://schemas.microsoft.com/office/drawing/2016/5/10/chartex" xmlns:cx5="http://schemas.microsoft.com/office/drawing/2016/5/11/chartex" xmlns:cx6="http://schemas.microsoft.com/office/drawing/2016/5/12/chartex" xmlns:cx7="http://schemas.microsoft.com/office/drawing/2016/5/13/chartex" xmlns:cx8="http://schemas.microsoft.com/office/drawing/2016/5/14/chartex" xmlns:mc="http://schemas.openxmlformats.org/markup-compatibility/2006" xmlns:aink="http://schemas.microsoft.com/office/drawing/2016/ink" xmlns:am3d="http://schemas.microsoft.com/office/drawing/2017/model3d" xmlns:o="urn:schemas-microsoft-com:office:office" xmlns:oel="http://schemas.microsoft.com/office/2019/extlst" xmlns:r="http://schemas.openxmlformats.org/officeDocument/2006/relationships" xmlns:m="http://schemas.openxmlformats.org/officeDocument/2006/math" xmlns:v="urn:schemas-microsoft-com:vml" xmlns:wp14="http://schemas.microsoft.com/office/word/2010/wordprocessingDrawing" xmlns:wp="http://schemas.openxmlformats.org/drawingml/2006/wordprocessingDrawing" xmlns:w10="urn:schemas-microsoft-com:office:word" xmlns:w="http://schemas.openxmlformats.org/wordprocessingml/2006/main" xmlns:w14="http://schemas.microsoft.com/office/word/2010/wordml" xmlns:w15="http://schemas.microsoft.com/office/word/2012/wordml" xmlns:w16cex="http://schemas.microsoft.com/office/word/2018/wordml/cex" xmlns:w16cid="http://schemas.microsoft.com/office/word/2016/wordml/cid" xmlns:w16="http://schemas.microsoft.com/office/word/2018/wordml" xmlns:w16sdtdh="http://schemas.microsoft.com/office/word/2020/wordml/sdtdatahash" xmlns:w16se="http://schemas.microsoft.com/office/word/2015/wordml/symex" xmlns:wpg="http://schemas.microsoft.com/office/word/2010/wordprocessingGroup" xmlns:wpi="http://schemas.microsoft.com/office/word/2010/wordprocessingInk" xmlns:wne="http://schemas.microsoft.com/office/word/2006/wordml" xmlns:wps="http://schemas.microsoft.com/office/word/2010/wordprocessingShape" mc:Ignorable="w14 w15 w16se w16cid w16 w16cex w16sdtdh wp14">
+<w:hdr xmlns:wpc="http://schemas.microsoft.com/office/word/2010/wordprocessingCanvas" xmlns:cx="http://schemas.microsoft.com/office/drawing/2014/chartex" xmlns:mc="http://schemas.openxmlformats.org/markup-compatibility/2006" xmlns:o="urn:schemas-microsoft-com:office:office" xmlns:r="http://schemas.openxmlformats.org/officeDocument/2006/relationships" xmlns:m="http://schemas.openxmlformats.org/officeDocument/2006/math" xmlns:v="urn:schemas-microsoft-com:vml" xmlns:wp14="http://schemas.microsoft.com/office/word/2010/wordprocessingDrawing" xmlns:wp="http://schemas.openxmlformats.org/drawingml/2006/wordprocessingDrawing" xmlns:w10="urn:schemas-microsoft-com:office:word" xmlns:w="http://schemas.openxmlformats.org/wordprocessingml/2006/main" xmlns:w14="http://schemas.microsoft.com/office/word/2010/wordml" xmlns:w15="http://schemas.microsoft.com/office/word/2012/wordml" xmlns:w16se="http://schemas.microsoft.com/office/word/2015/wordml/symex" xmlns:wpg="http://schemas.microsoft.com/office/word/2010/wordprocessingGroup" xmlns:wpi="http://schemas.microsoft.com/office/word/2010/wordprocessingInk" xmlns:wne="http://schemas.microsoft.com/office/word/2006/wordml" xmlns:wps="http://schemas.microsoft.com/office/word/2010/wordprocessingShape" mc:Ignorable="w14 w15 w16se wp14">
   <w:p>
     <w:pPr>
       <w:pStyle w:val="Header"/>
@@ -18338,7 +18287,7 @@
 </file>
 
 <file path=word/numbering.xml><?xml version="1.0" encoding="utf-8"?>
-<w:numbering xmlns:wpc="http://schemas.microsoft.com/office/word/2010/wordprocessingCanvas" xmlns:cx="http://schemas.microsoft.com/office/drawing/2014/chartex" xmlns:cx1="http://schemas.microsoft.com/office/drawing/2015/9/8/chartex" xmlns:cx2="http://schemas.microsoft.com/office/drawing/2015/10/21/chartex" xmlns:cx3="http://schemas.microsoft.com/office/drawing/2016/5/9/chartex" xmlns:cx4="http://schemas.microsoft.com/office/drawing/2016/5/10/chartex" xmlns:cx5="http://schemas.microsoft.com/office/drawing/2016/5/11/chartex" xmlns:cx6="http://schemas.microsoft.com/office/drawing/2016/5/12/chartex" xmlns:cx7="http://schemas.microsoft.com/office/drawing/2016/5/13/chartex" xmlns:cx8="http://schemas.microsoft.com/office/drawing/2016/5/14/chartex" xmlns:mc="http://schemas.openxmlformats.org/markup-compatibility/2006" xmlns:aink="http://schemas.microsoft.com/office/drawing/2016/ink" xmlns:am3d="http://schemas.microsoft.com/office/drawing/2017/model3d" xmlns:o="urn:schemas-microsoft-com:office:office" xmlns:oel="http://schemas.microsoft.com/office/2019/extlst" xmlns:r="http://schemas.openxmlformats.org/officeDocument/2006/relationships" xmlns:m="http://schemas.openxmlformats.org/officeDocument/2006/math" xmlns:v="urn:schemas-microsoft-com:vml" xmlns:wp14="http://schemas.microsoft.com/office/word/2010/wordprocessingDrawing" xmlns:wp="http://schemas.openxmlformats.org/drawingml/2006/wordprocessingDrawing" xmlns:w10="urn:schemas-microsoft-com:office:word" xmlns:w="http://schemas.openxmlformats.org/wordprocessingml/2006/main" xmlns:w14="http://schemas.microsoft.com/office/word/2010/wordml" xmlns:w15="http://schemas.microsoft.com/office/word/2012/wordml" xmlns:w16cex="http://schemas.microsoft.com/office/word/2018/wordml/cex" xmlns:w16cid="http://schemas.microsoft.com/office/word/2016/wordml/cid" xmlns:w16="http://schemas.microsoft.com/office/word/2018/wordml" xmlns:w16sdtdh="http://schemas.microsoft.com/office/word/2020/wordml/sdtdatahash" xmlns:w16se="http://schemas.microsoft.com/office/word/2015/wordml/symex" xmlns:wpg="http://schemas.microsoft.com/office/word/2010/wordprocessingGroup" xmlns:wpi="http://schemas.microsoft.com/office/word/2010/wordprocessingInk" xmlns:wne="http://schemas.microsoft.com/office/word/2006/wordml" xmlns:wps="http://schemas.microsoft.com/office/word/2010/wordprocessingShape" mc:Ignorable="w14 w15 w16se w16cid w16 w16cex w16sdtdh wp14">
+<w:numbering xmlns:wpc="http://schemas.microsoft.com/office/word/2010/wordprocessingCanvas" xmlns:cx="http://schemas.microsoft.com/office/drawing/2014/chartex" xmlns:mc="http://schemas.openxmlformats.org/markup-compatibility/2006" xmlns:o="urn:schemas-microsoft-com:office:office" xmlns:r="http://schemas.openxmlformats.org/officeDocument/2006/relationships" xmlns:m="http://schemas.openxmlformats.org/officeDocument/2006/math" xmlns:v="urn:schemas-microsoft-com:vml" xmlns:wp14="http://schemas.microsoft.com/office/word/2010/wordprocessingDrawing" xmlns:wp="http://schemas.openxmlformats.org/drawingml/2006/wordprocessingDrawing" xmlns:w10="urn:schemas-microsoft-com:office:word" xmlns:w="http://schemas.openxmlformats.org/wordprocessingml/2006/main" xmlns:w14="http://schemas.microsoft.com/office/word/2010/wordml" xmlns:w15="http://schemas.microsoft.com/office/word/2012/wordml" xmlns:w16se="http://schemas.microsoft.com/office/word/2015/wordml/symex" xmlns:wpg="http://schemas.microsoft.com/office/word/2010/wordprocessingGroup" xmlns:wpi="http://schemas.microsoft.com/office/word/2010/wordprocessingInk" xmlns:wne="http://schemas.microsoft.com/office/word/2006/wordml" xmlns:wps="http://schemas.microsoft.com/office/word/2010/wordprocessingShape" mc:Ignorable="w14 w15 w16se wp14">
   <w:abstractNum w:abstractNumId="0" w15:restartNumberingAfterBreak="0">
     <w:nsid w:val="008C36A9"/>
     <w:multiLevelType w:val="hybridMultilevel"/>
@@ -23148,46 +23097,46 @@
       </w:rPr>
     </w:lvl>
   </w:abstractNum>
-  <w:num w:numId="1" w16cid:durableId="1786732250">
+  <w:num w:numId="1">
     <w:abstractNumId w:val="12"/>
   </w:num>
-  <w:num w:numId="2" w16cid:durableId="639918896">
+  <w:num w:numId="2">
     <w:abstractNumId w:val="35"/>
   </w:num>
-  <w:num w:numId="3" w16cid:durableId="1410811333">
+  <w:num w:numId="3">
     <w:abstractNumId w:val="36"/>
   </w:num>
-  <w:num w:numId="4" w16cid:durableId="739520444">
+  <w:num w:numId="4">
     <w:abstractNumId w:val="39"/>
   </w:num>
-  <w:num w:numId="5" w16cid:durableId="1683046258">
+  <w:num w:numId="5">
     <w:abstractNumId w:val="27"/>
   </w:num>
-  <w:num w:numId="6" w16cid:durableId="655568451">
+  <w:num w:numId="6">
     <w:abstractNumId w:val="42"/>
   </w:num>
-  <w:num w:numId="7" w16cid:durableId="231625983">
+  <w:num w:numId="7">
     <w:abstractNumId w:val="37"/>
   </w:num>
-  <w:num w:numId="8" w16cid:durableId="416756220">
+  <w:num w:numId="8">
     <w:abstractNumId w:val="25"/>
   </w:num>
-  <w:num w:numId="9" w16cid:durableId="1740593763">
+  <w:num w:numId="9">
     <w:abstractNumId w:val="34"/>
   </w:num>
-  <w:num w:numId="10" w16cid:durableId="610284284">
+  <w:num w:numId="10">
     <w:abstractNumId w:val="13"/>
   </w:num>
-  <w:num w:numId="11" w16cid:durableId="996956915">
+  <w:num w:numId="11">
     <w:abstractNumId w:val="32"/>
   </w:num>
-  <w:num w:numId="12" w16cid:durableId="1474443889">
+  <w:num w:numId="12">
     <w:abstractNumId w:val="17"/>
   </w:num>
-  <w:num w:numId="13" w16cid:durableId="1645349634">
+  <w:num w:numId="13">
     <w:abstractNumId w:val="0"/>
   </w:num>
-  <w:num w:numId="14" w16cid:durableId="1727873231">
+  <w:num w:numId="14">
     <w:abstractNumId w:val="16"/>
     <w:lvlOverride w:ilvl="0">
       <w:startOverride w:val="1"/>
@@ -23217,98 +23166,98 @@
       <w:startOverride w:val="1"/>
     </w:lvlOverride>
   </w:num>
-  <w:num w:numId="15" w16cid:durableId="1887646217">
+  <w:num w:numId="15">
     <w:abstractNumId w:val="29"/>
   </w:num>
-  <w:num w:numId="16" w16cid:durableId="1356226495">
+  <w:num w:numId="16">
     <w:abstractNumId w:val="2"/>
   </w:num>
-  <w:num w:numId="17" w16cid:durableId="1358584011">
+  <w:num w:numId="17">
     <w:abstractNumId w:val="8"/>
   </w:num>
-  <w:num w:numId="18" w16cid:durableId="1362165998">
+  <w:num w:numId="18">
     <w:abstractNumId w:val="15"/>
   </w:num>
-  <w:num w:numId="19" w16cid:durableId="1363364519">
+  <w:num w:numId="19">
     <w:abstractNumId w:val="31"/>
   </w:num>
-  <w:num w:numId="20" w16cid:durableId="351956253">
+  <w:num w:numId="20">
     <w:abstractNumId w:val="3"/>
   </w:num>
-  <w:num w:numId="21" w16cid:durableId="1535651230">
+  <w:num w:numId="21">
     <w:abstractNumId w:val="28"/>
   </w:num>
-  <w:num w:numId="22" w16cid:durableId="1984964451">
+  <w:num w:numId="22">
     <w:abstractNumId w:val="26"/>
   </w:num>
-  <w:num w:numId="23" w16cid:durableId="1100416215">
+  <w:num w:numId="23">
     <w:abstractNumId w:val="30"/>
   </w:num>
-  <w:num w:numId="24" w16cid:durableId="328141717">
+  <w:num w:numId="24">
     <w:abstractNumId w:val="6"/>
   </w:num>
-  <w:num w:numId="25" w16cid:durableId="1943108584">
+  <w:num w:numId="25">
     <w:abstractNumId w:val="21"/>
   </w:num>
-  <w:num w:numId="26" w16cid:durableId="1897934261">
+  <w:num w:numId="26">
     <w:abstractNumId w:val="11"/>
   </w:num>
-  <w:num w:numId="27" w16cid:durableId="382338622">
+  <w:num w:numId="27">
     <w:abstractNumId w:val="7"/>
   </w:num>
-  <w:num w:numId="28" w16cid:durableId="1645546605">
+  <w:num w:numId="28">
     <w:abstractNumId w:val="38"/>
   </w:num>
-  <w:num w:numId="29" w16cid:durableId="1674406928">
+  <w:num w:numId="29">
     <w:abstractNumId w:val="41"/>
   </w:num>
-  <w:num w:numId="30" w16cid:durableId="1488983169">
+  <w:num w:numId="30">
     <w:abstractNumId w:val="24"/>
   </w:num>
-  <w:num w:numId="31" w16cid:durableId="1893618582">
+  <w:num w:numId="31">
     <w:abstractNumId w:val="19"/>
   </w:num>
-  <w:num w:numId="32" w16cid:durableId="818571760">
+  <w:num w:numId="32">
     <w:abstractNumId w:val="18"/>
   </w:num>
-  <w:num w:numId="33" w16cid:durableId="1832288087">
+  <w:num w:numId="33">
     <w:abstractNumId w:val="40"/>
   </w:num>
-  <w:num w:numId="34" w16cid:durableId="2028142629">
+  <w:num w:numId="34">
     <w:abstractNumId w:val="5"/>
   </w:num>
-  <w:num w:numId="35" w16cid:durableId="1297684384">
+  <w:num w:numId="35">
     <w:abstractNumId w:val="1"/>
   </w:num>
-  <w:num w:numId="36" w16cid:durableId="1207527847">
+  <w:num w:numId="36">
     <w:abstractNumId w:val="4"/>
   </w:num>
-  <w:num w:numId="37" w16cid:durableId="200898615">
+  <w:num w:numId="37">
     <w:abstractNumId w:val="22"/>
   </w:num>
-  <w:num w:numId="38" w16cid:durableId="799805598">
+  <w:num w:numId="38">
     <w:abstractNumId w:val="20"/>
   </w:num>
-  <w:num w:numId="39" w16cid:durableId="678704779">
+  <w:num w:numId="39">
     <w:abstractNumId w:val="23"/>
   </w:num>
-  <w:num w:numId="40" w16cid:durableId="1265111221">
+  <w:num w:numId="40">
     <w:abstractNumId w:val="14"/>
   </w:num>
-  <w:num w:numId="41" w16cid:durableId="1584988964">
+  <w:num w:numId="41">
     <w:abstractNumId w:val="10"/>
   </w:num>
-  <w:num w:numId="42" w16cid:durableId="1676033804">
+  <w:num w:numId="42">
     <w:abstractNumId w:val="33"/>
   </w:num>
-  <w:num w:numId="43" w16cid:durableId="533346272">
+  <w:num w:numId="43">
     <w:abstractNumId w:val="9"/>
   </w:num>
 </w:numbering>
 </file>
 
 <file path=word/styles.xml><?xml version="1.0" encoding="utf-8"?>
-<w:styles xmlns:mc="http://schemas.openxmlformats.org/markup-compatibility/2006" xmlns:r="http://schemas.openxmlformats.org/officeDocument/2006/relationships" xmlns:w="http://schemas.openxmlformats.org/wordprocessingml/2006/main" xmlns:w14="http://schemas.microsoft.com/office/word/2010/wordml" xmlns:w15="http://schemas.microsoft.com/office/word/2012/wordml" xmlns:w16cex="http://schemas.microsoft.com/office/word/2018/wordml/cex" xmlns:w16cid="http://schemas.microsoft.com/office/word/2016/wordml/cid" xmlns:w16="http://schemas.microsoft.com/office/word/2018/wordml" xmlns:w16sdtdh="http://schemas.microsoft.com/office/word/2020/wordml/sdtdatahash" xmlns:w16se="http://schemas.microsoft.com/office/word/2015/wordml/symex" mc:Ignorable="w14 w15 w16se w16cid w16 w16cex w16sdtdh">
+<w:styles xmlns:mc="http://schemas.openxmlformats.org/markup-compatibility/2006" xmlns:r="http://schemas.openxmlformats.org/officeDocument/2006/relationships" xmlns:w="http://schemas.openxmlformats.org/wordprocessingml/2006/main" xmlns:w14="http://schemas.microsoft.com/office/word/2010/wordml" xmlns:w15="http://schemas.microsoft.com/office/word/2012/wordml" xmlns:w16se="http://schemas.microsoft.com/office/word/2015/wordml/symex" mc:Ignorable="w14 w15 w16se">
   <w:docDefaults>
     <w:rPrDefault>
       <w:rPr>
@@ -23324,7 +23273,7 @@
       </w:pPr>
     </w:pPrDefault>
   </w:docDefaults>
-  <w:latentStyles w:defLockedState="0" w:defUIPriority="99" w:defSemiHidden="0" w:defUnhideWhenUsed="0" w:defQFormat="0" w:count="376">
+  <w:latentStyles w:defLockedState="0" w:defUIPriority="99" w:defSemiHidden="0" w:defUnhideWhenUsed="0" w:defQFormat="0" w:count="371">
     <w:lsdException w:name="Normal" w:uiPriority="0" w:qFormat="1"/>
     <w:lsdException w:name="heading 1" w:uiPriority="9" w:qFormat="1"/>
     <w:lsdException w:name="heading 2" w:semiHidden="1" w:uiPriority="9" w:unhideWhenUsed="1" w:qFormat="1"/>
@@ -23696,11 +23645,6 @@
     <w:lsdException w:name="List Table 5 Dark Accent 6" w:uiPriority="50"/>
     <w:lsdException w:name="List Table 6 Colorful Accent 6" w:uiPriority="51"/>
     <w:lsdException w:name="List Table 7 Colorful Accent 6" w:uiPriority="52"/>
-    <w:lsdException w:name="Mention" w:semiHidden="1" w:unhideWhenUsed="1"/>
-    <w:lsdException w:name="Smart Hyperlink" w:semiHidden="1" w:unhideWhenUsed="1"/>
-    <w:lsdException w:name="Hashtag" w:semiHidden="1" w:unhideWhenUsed="1"/>
-    <w:lsdException w:name="Unresolved Mention" w:semiHidden="1" w:unhideWhenUsed="1"/>
-    <w:lsdException w:name="Smart Link" w:semiHidden="1" w:unhideWhenUsed="1"/>
   </w:latentStyles>
   <w:style w:type="paragraph" w:default="1" w:styleId="Normal">
     <w:name w:val="Normal"/>
@@ -24016,7 +23960,7 @@
       <w:u w:val="single"/>
     </w:rPr>
   </w:style>
-  <w:style w:type="character" w:styleId="UnresolvedMention">
+  <w:style w:type="character" w:customStyle="1" w:styleId="UnresolvedMention">
     <w:name w:val="Unresolved Mention"/>
     <w:basedOn w:val="DefaultParagraphFont"/>
     <w:uiPriority w:val="99"/>
@@ -24331,7 +24275,7 @@
 </file>
 
 <file path=customXml/itemProps1.xml><?xml version="1.0" encoding="utf-8"?>
-<ds:datastoreItem xmlns:ds="http://schemas.openxmlformats.org/officeDocument/2006/customXml" ds:itemID="{DD45B79E-D31B-43D6-912B-CE482630FE31}">
+<ds:datastoreItem xmlns:ds="http://schemas.openxmlformats.org/officeDocument/2006/customXml" ds:itemID="{C655DAE8-B1C8-40FA-83A3-9A7E25156C0B}">
   <ds:schemaRefs>
     <ds:schemaRef ds:uri="http://schemas.openxmlformats.org/officeDocument/2006/bibliography"/>
   </ds:schemaRefs>

</xml_diff>

<commit_message>
chinh sua bai bao cao
</commit_message>
<xml_diff>
--- a/BaiBaoCaoNhom Lần 2.docx
+++ b/BaiBaoCaoNhom Lần 2.docx
@@ -1550,14 +1550,14 @@
           <w:sz w:val="26"/>
           <w:szCs w:val="26"/>
         </w:rPr>
-        <w:t>(1</w:t>
-      </w:r>
-      <w:r>
-        <w:rPr>
-          <w:sz w:val="26"/>
-          <w:szCs w:val="26"/>
-        </w:rPr>
-        <w:t>2</w:t>
+        <w:t>(</w:t>
+      </w:r>
+      <w:r>
+        <w:rPr>
+          <w:sz w:val="26"/>
+          <w:szCs w:val="26"/>
+        </w:rPr>
+        <w:t>100</w:t>
       </w:r>
       <w:r>
         <w:rPr>

</xml_diff>